<commit_message>
updating the code sheets
</commit_message>
<xml_diff>
--- a/Resources/HiddenListenerEnemyCodes.docx
+++ b/Resources/HiddenListenerEnemyCodes.docx
@@ -1,13 +1,15 @@
 
 <file path=word/document.xml><?xml version="1.0" encoding="utf-8"?>
-<w:document xmlns:wpc="http://schemas.microsoft.com/office/word/2010/wordprocessingCanvas" xmlns:cx="http://schemas.microsoft.com/office/drawing/2014/chartex" xmlns:cx1="http://schemas.microsoft.com/office/drawing/2015/9/8/chartex" xmlns:cx2="http://schemas.microsoft.com/office/drawing/2015/10/21/chartex" xmlns:cx3="http://schemas.microsoft.com/office/drawing/2016/5/9/chartex" xmlns:cx4="http://schemas.microsoft.com/office/drawing/2016/5/10/chartex" xmlns:cx5="http://schemas.microsoft.com/office/drawing/2016/5/11/chartex" xmlns:cx6="http://schemas.microsoft.com/office/drawing/2016/5/12/chartex" xmlns:cx7="http://schemas.microsoft.com/office/drawing/2016/5/13/chartex" xmlns:cx8="http://schemas.microsoft.com/office/drawing/2016/5/14/chartex" xmlns:mc="http://schemas.openxmlformats.org/markup-compatibility/2006" xmlns:aink="http://schemas.microsoft.com/office/drawing/2016/ink" xmlns:am3d="http://schemas.microsoft.com/office/drawing/2017/model3d" xmlns:o="urn:schemas-microsoft-com:office:office" xmlns:r="http://schemas.openxmlformats.org/officeDocument/2006/relationships" xmlns:m="http://schemas.openxmlformats.org/officeDocument/2006/math" xmlns:v="urn:schemas-microsoft-com:vml" xmlns:wp14="http://schemas.microsoft.com/office/word/2010/wordprocessingDrawing" xmlns:wp="http://schemas.openxmlformats.org/drawingml/2006/wordprocessingDrawing" xmlns:w10="urn:schemas-microsoft-com:office:word" xmlns:w="http://schemas.openxmlformats.org/wordprocessingml/2006/main" xmlns:w14="http://schemas.microsoft.com/office/word/2010/wordml" xmlns:w15="http://schemas.microsoft.com/office/word/2012/wordml" xmlns:w16cid="http://schemas.microsoft.com/office/word/2016/wordml/cid" xmlns:w16se="http://schemas.microsoft.com/office/word/2015/wordml/symex" xmlns:wpg="http://schemas.microsoft.com/office/word/2010/wordprocessingGroup" xmlns:wpi="http://schemas.microsoft.com/office/word/2010/wordprocessingInk" xmlns:wne="http://schemas.microsoft.com/office/word/2006/wordml" xmlns:wps="http://schemas.microsoft.com/office/word/2010/wordprocessingShape" mc:Ignorable="w14 w15 w16se w16cid wp14">
-  <w:background w:color="000000" w:themeColor="text1"/>
+<w:document xmlns:o="urn:schemas-microsoft-com:office:office" xmlns:r="http://schemas.openxmlformats.org/officeDocument/2006/relationships" xmlns:v="urn:schemas-microsoft-com:vml" xmlns:w="http://schemas.openxmlformats.org/wordprocessingml/2006/main" xmlns:w10="urn:schemas-microsoft-com:office:word" xmlns:wp="http://schemas.openxmlformats.org/drawingml/2006/wordprocessingDrawing" xmlns:wps="http://schemas.microsoft.com/office/word/2010/wordprocessingShape" xmlns:wpg="http://schemas.microsoft.com/office/word/2010/wordprocessingGroup" xmlns:mc="http://schemas.openxmlformats.org/markup-compatibility/2006" xmlns:wp14="http://schemas.microsoft.com/office/word/2010/wordprocessingDrawing" xmlns:w14="http://schemas.microsoft.com/office/word/2010/wordml" mc:Ignorable="w14 wp14">
+  <w:background w:color="000000"/>
   <w:body>
     <w:p>
       <w:pPr>
-        <w:spacing w:after="0" w:line="276" w:lineRule="auto"/>
-        <w:rPr>
-          <w:rFonts w:ascii="Source Code Pro" w:hAnsi="Source Code Pro"/>
+        <w:pStyle w:val="Normal"/>
+        <w:spacing w:lineRule="auto" w:line="276" w:before="0" w:after="0"/>
+        <w:rPr>
+          <w:rFonts w:ascii="Source Code Pro" w:hAnsi="Source Code Pro"/>
+          <w:b/>
           <w:b/>
           <w:sz w:val="28"/>
         </w:rPr>
@@ -33,17 +35,27 @@
     </w:p>
     <w:p>
       <w:pPr>
-        <w:spacing w:after="0" w:line="276" w:lineRule="auto"/>
+        <w:pStyle w:val="Normal"/>
+        <w:spacing w:lineRule="auto" w:line="276" w:before="0" w:after="0"/>
         <w:rPr>
           <w:rFonts w:ascii="Source Code Pro" w:hAnsi="Source Code Pro"/>
           <w:b/>
+          <w:b/>
           <w:sz w:val="28"/>
         </w:rPr>
       </w:pPr>
+      <w:r>
+        <w:rPr>
+          <w:rFonts w:ascii="Source Code Pro" w:hAnsi="Source Code Pro"/>
+          <w:b/>
+          <w:sz w:val="28"/>
+        </w:rPr>
+      </w:r>
     </w:p>
     <w:p>
       <w:pPr>
-        <w:spacing w:after="0" w:line="276" w:lineRule="auto"/>
+        <w:pStyle w:val="Normal"/>
+        <w:spacing w:lineRule="auto" w:line="276" w:before="0" w:after="0"/>
         <w:rPr>
           <w:rFonts w:ascii="Source Code Pro" w:hAnsi="Source Code Pro"/>
           <w:sz w:val="28"/>
@@ -60,21 +72,36 @@
     <w:tbl>
       <w:tblPr>
         <w:tblStyle w:val="Tabelrasterlicht"/>
-        <w:tblW w:w="0" w:type="auto"/>
-        <w:tblLook w:val="04A0" w:firstRow="1" w:lastRow="0" w:firstColumn="1" w:lastColumn="0" w:noHBand="0" w:noVBand="1"/>
+        <w:tblW w:w="5501" w:type="dxa"/>
+        <w:jc w:val="left"/>
+        <w:tblInd w:w="0" w:type="dxa"/>
+        <w:tblCellMar>
+          <w:top w:w="0" w:type="dxa"/>
+          <w:left w:w="108" w:type="dxa"/>
+          <w:bottom w:w="0" w:type="dxa"/>
+          <w:right w:w="108" w:type="dxa"/>
+        </w:tblCellMar>
+        <w:tblLook w:firstRow="1" w:noVBand="1" w:lastRow="0" w:firstColumn="1" w:lastColumn="0" w:noHBand="0" w:val="04a0"/>
       </w:tblPr>
       <w:tblGrid>
         <w:gridCol w:w="2750"/>
-        <w:gridCol w:w="2751"/>
+        <w:gridCol w:w="2750"/>
       </w:tblGrid>
       <w:tr>
-        <w:tc>
-          <w:tcPr>
-            <w:tcW w:w="2750" w:type="dxa"/>
-          </w:tcPr>
-          <w:p>
-            <w:pPr>
-              <w:spacing w:line="276" w:lineRule="auto"/>
+        <w:trPr/>
+        <w:tc>
+          <w:tcPr>
+            <w:tcW w:w="2750" w:type="dxa"/>
+            <w:tcBorders/>
+            <w:shd w:fill="auto" w:val="clear"/>
+            <w:tcMar>
+              <w:left w:w="108" w:type="dxa"/>
+            </w:tcMar>
+          </w:tcPr>
+          <w:p>
+            <w:pPr>
+              <w:pStyle w:val="Normal"/>
+              <w:spacing w:lineRule="auto" w:line="276" w:before="0" w:after="0"/>
               <w:rPr>
                 <w:rFonts w:ascii="Source Code Pro" w:hAnsi="Source Code Pro"/>
                 <w:sz w:val="28"/>
@@ -91,11 +118,17 @@
         </w:tc>
         <w:tc>
           <w:tcPr>
-            <w:tcW w:w="2751" w:type="dxa"/>
-          </w:tcPr>
-          <w:p>
-            <w:pPr>
-              <w:spacing w:line="276" w:lineRule="auto"/>
+            <w:tcW w:w="2750" w:type="dxa"/>
+            <w:tcBorders/>
+            <w:shd w:fill="auto" w:val="clear"/>
+            <w:tcMar>
+              <w:left w:w="108" w:type="dxa"/>
+            </w:tcMar>
+          </w:tcPr>
+          <w:p>
+            <w:pPr>
+              <w:pStyle w:val="Normal"/>
+              <w:spacing w:lineRule="auto" w:line="276" w:before="0" w:after="0"/>
               <w:rPr>
                 <w:rFonts w:ascii="Source Code Pro" w:hAnsi="Source Code Pro"/>
                 <w:sz w:val="28"/>
@@ -112,13 +145,20 @@
         </w:tc>
       </w:tr>
       <w:tr>
-        <w:tc>
-          <w:tcPr>
-            <w:tcW w:w="2750" w:type="dxa"/>
-          </w:tcPr>
-          <w:p>
-            <w:pPr>
-              <w:spacing w:line="276" w:lineRule="auto"/>
+        <w:trPr/>
+        <w:tc>
+          <w:tcPr>
+            <w:tcW w:w="2750" w:type="dxa"/>
+            <w:tcBorders/>
+            <w:shd w:fill="auto" w:val="clear"/>
+            <w:tcMar>
+              <w:left w:w="108" w:type="dxa"/>
+            </w:tcMar>
+          </w:tcPr>
+          <w:p>
+            <w:pPr>
+              <w:pStyle w:val="Normal"/>
+              <w:spacing w:lineRule="auto" w:line="276" w:before="0" w:after="0"/>
               <w:rPr>
                 <w:rFonts w:ascii="Source Code Pro" w:hAnsi="Source Code Pro"/>
                 <w:sz w:val="28"/>
@@ -135,11 +175,17 @@
         </w:tc>
         <w:tc>
           <w:tcPr>
-            <w:tcW w:w="2751" w:type="dxa"/>
-          </w:tcPr>
-          <w:p>
-            <w:pPr>
-              <w:spacing w:line="276" w:lineRule="auto"/>
+            <w:tcW w:w="2750" w:type="dxa"/>
+            <w:tcBorders/>
+            <w:shd w:fill="auto" w:val="clear"/>
+            <w:tcMar>
+              <w:left w:w="108" w:type="dxa"/>
+            </w:tcMar>
+          </w:tcPr>
+          <w:p>
+            <w:pPr>
+              <w:pStyle w:val="Normal"/>
+              <w:spacing w:lineRule="auto" w:line="276" w:before="0" w:after="0"/>
               <w:rPr>
                 <w:rFonts w:ascii="Source Code Pro" w:hAnsi="Source Code Pro"/>
                 <w:sz w:val="28"/>
@@ -156,13 +202,20 @@
         </w:tc>
       </w:tr>
       <w:tr>
-        <w:tc>
-          <w:tcPr>
-            <w:tcW w:w="2750" w:type="dxa"/>
-          </w:tcPr>
-          <w:p>
-            <w:pPr>
-              <w:spacing w:line="276" w:lineRule="auto"/>
+        <w:trPr/>
+        <w:tc>
+          <w:tcPr>
+            <w:tcW w:w="2750" w:type="dxa"/>
+            <w:tcBorders/>
+            <w:shd w:fill="auto" w:val="clear"/>
+            <w:tcMar>
+              <w:left w:w="108" w:type="dxa"/>
+            </w:tcMar>
+          </w:tcPr>
+          <w:p>
+            <w:pPr>
+              <w:pStyle w:val="Normal"/>
+              <w:spacing w:lineRule="auto" w:line="276" w:before="0" w:after="0"/>
               <w:rPr>
                 <w:rFonts w:ascii="Source Code Pro" w:hAnsi="Source Code Pro"/>
                 <w:sz w:val="28"/>
@@ -179,11 +232,17 @@
         </w:tc>
         <w:tc>
           <w:tcPr>
-            <w:tcW w:w="2751" w:type="dxa"/>
-          </w:tcPr>
-          <w:p>
-            <w:pPr>
-              <w:spacing w:line="276" w:lineRule="auto"/>
+            <w:tcW w:w="2750" w:type="dxa"/>
+            <w:tcBorders/>
+            <w:shd w:fill="auto" w:val="clear"/>
+            <w:tcMar>
+              <w:left w:w="108" w:type="dxa"/>
+            </w:tcMar>
+          </w:tcPr>
+          <w:p>
+            <w:pPr>
+              <w:pStyle w:val="Normal"/>
+              <w:spacing w:lineRule="auto" w:line="276" w:before="0" w:after="0"/>
               <w:rPr>
                 <w:rFonts w:ascii="Source Code Pro" w:hAnsi="Source Code Pro"/>
                 <w:sz w:val="28"/>
@@ -200,13 +259,20 @@
         </w:tc>
       </w:tr>
       <w:tr>
-        <w:tc>
-          <w:tcPr>
-            <w:tcW w:w="2750" w:type="dxa"/>
-          </w:tcPr>
-          <w:p>
-            <w:pPr>
-              <w:spacing w:line="276" w:lineRule="auto"/>
+        <w:trPr/>
+        <w:tc>
+          <w:tcPr>
+            <w:tcW w:w="2750" w:type="dxa"/>
+            <w:tcBorders/>
+            <w:shd w:fill="auto" w:val="clear"/>
+            <w:tcMar>
+              <w:left w:w="108" w:type="dxa"/>
+            </w:tcMar>
+          </w:tcPr>
+          <w:p>
+            <w:pPr>
+              <w:pStyle w:val="Normal"/>
+              <w:spacing w:lineRule="auto" w:line="276" w:before="0" w:after="0"/>
               <w:rPr>
                 <w:rFonts w:ascii="Source Code Pro" w:hAnsi="Source Code Pro"/>
                 <w:sz w:val="28"/>
@@ -223,11 +289,17 @@
         </w:tc>
         <w:tc>
           <w:tcPr>
-            <w:tcW w:w="2751" w:type="dxa"/>
-          </w:tcPr>
-          <w:p>
-            <w:pPr>
-              <w:spacing w:line="276" w:lineRule="auto"/>
+            <w:tcW w:w="2750" w:type="dxa"/>
+            <w:tcBorders/>
+            <w:shd w:fill="auto" w:val="clear"/>
+            <w:tcMar>
+              <w:left w:w="108" w:type="dxa"/>
+            </w:tcMar>
+          </w:tcPr>
+          <w:p>
+            <w:pPr>
+              <w:pStyle w:val="Normal"/>
+              <w:spacing w:lineRule="auto" w:line="276" w:before="0" w:after="0"/>
               <w:rPr>
                 <w:rFonts w:ascii="Source Code Pro" w:hAnsi="Source Code Pro"/>
                 <w:sz w:val="28"/>
@@ -246,16 +318,24 @@
     </w:tbl>
     <w:p>
       <w:pPr>
-        <w:spacing w:after="0" w:line="276" w:lineRule="auto"/>
+        <w:pStyle w:val="Normal"/>
+        <w:spacing w:lineRule="auto" w:line="276" w:before="0" w:after="0"/>
         <w:rPr>
           <w:rFonts w:ascii="Source Code Pro" w:hAnsi="Source Code Pro"/>
           <w:sz w:val="28"/>
         </w:rPr>
       </w:pPr>
+      <w:r>
+        <w:rPr>
+          <w:rFonts w:ascii="Source Code Pro" w:hAnsi="Source Code Pro"/>
+          <w:sz w:val="28"/>
+        </w:rPr>
+      </w:r>
     </w:p>
     <w:p>
       <w:pPr>
-        <w:spacing w:after="0" w:line="276" w:lineRule="auto"/>
+        <w:pStyle w:val="Normal"/>
+        <w:spacing w:lineRule="auto" w:line="276" w:before="0" w:after="0"/>
         <w:rPr>
           <w:rFonts w:ascii="Source Code Pro" w:hAnsi="Source Code Pro"/>
           <w:sz w:val="28"/>
@@ -272,21 +352,36 @@
     <w:tbl>
       <w:tblPr>
         <w:tblStyle w:val="Tabelrasterlicht"/>
-        <w:tblW w:w="0" w:type="auto"/>
-        <w:tblLook w:val="04A0" w:firstRow="1" w:lastRow="0" w:firstColumn="1" w:lastColumn="0" w:noHBand="0" w:noVBand="1"/>
+        <w:tblW w:w="5501" w:type="dxa"/>
+        <w:jc w:val="left"/>
+        <w:tblInd w:w="0" w:type="dxa"/>
+        <w:tblCellMar>
+          <w:top w:w="0" w:type="dxa"/>
+          <w:left w:w="108" w:type="dxa"/>
+          <w:bottom w:w="0" w:type="dxa"/>
+          <w:right w:w="108" w:type="dxa"/>
+        </w:tblCellMar>
+        <w:tblLook w:firstRow="1" w:noVBand="1" w:lastRow="0" w:firstColumn="1" w:lastColumn="0" w:noHBand="0" w:val="04a0"/>
       </w:tblPr>
       <w:tblGrid>
         <w:gridCol w:w="2750"/>
-        <w:gridCol w:w="2751"/>
+        <w:gridCol w:w="2750"/>
       </w:tblGrid>
       <w:tr>
-        <w:tc>
-          <w:tcPr>
-            <w:tcW w:w="2750" w:type="dxa"/>
-          </w:tcPr>
-          <w:p>
-            <w:pPr>
-              <w:spacing w:line="276" w:lineRule="auto"/>
+        <w:trPr/>
+        <w:tc>
+          <w:tcPr>
+            <w:tcW w:w="2750" w:type="dxa"/>
+            <w:tcBorders/>
+            <w:shd w:fill="auto" w:val="clear"/>
+            <w:tcMar>
+              <w:left w:w="108" w:type="dxa"/>
+            </w:tcMar>
+          </w:tcPr>
+          <w:p>
+            <w:pPr>
+              <w:pStyle w:val="Normal"/>
+              <w:spacing w:lineRule="auto" w:line="276" w:before="0" w:after="0"/>
               <w:rPr>
                 <w:rFonts w:ascii="Source Code Pro" w:hAnsi="Source Code Pro"/>
                 <w:sz w:val="28"/>
@@ -303,11 +398,17 @@
         </w:tc>
         <w:tc>
           <w:tcPr>
-            <w:tcW w:w="2751" w:type="dxa"/>
-          </w:tcPr>
-          <w:p>
-            <w:pPr>
-              <w:spacing w:line="276" w:lineRule="auto"/>
+            <w:tcW w:w="2750" w:type="dxa"/>
+            <w:tcBorders/>
+            <w:shd w:fill="auto" w:val="clear"/>
+            <w:tcMar>
+              <w:left w:w="108" w:type="dxa"/>
+            </w:tcMar>
+          </w:tcPr>
+          <w:p>
+            <w:pPr>
+              <w:pStyle w:val="Normal"/>
+              <w:spacing w:lineRule="auto" w:line="276" w:before="0" w:after="0"/>
               <w:rPr>
                 <w:rFonts w:ascii="Source Code Pro" w:hAnsi="Source Code Pro"/>
                 <w:sz w:val="28"/>
@@ -324,13 +425,20 @@
         </w:tc>
       </w:tr>
       <w:tr>
-        <w:tc>
-          <w:tcPr>
-            <w:tcW w:w="2750" w:type="dxa"/>
-          </w:tcPr>
-          <w:p>
-            <w:pPr>
-              <w:spacing w:line="276" w:lineRule="auto"/>
+        <w:trPr/>
+        <w:tc>
+          <w:tcPr>
+            <w:tcW w:w="2750" w:type="dxa"/>
+            <w:tcBorders/>
+            <w:shd w:fill="auto" w:val="clear"/>
+            <w:tcMar>
+              <w:left w:w="108" w:type="dxa"/>
+            </w:tcMar>
+          </w:tcPr>
+          <w:p>
+            <w:pPr>
+              <w:pStyle w:val="Normal"/>
+              <w:spacing w:lineRule="auto" w:line="276" w:before="0" w:after="0"/>
               <w:rPr>
                 <w:rFonts w:ascii="Source Code Pro" w:hAnsi="Source Code Pro"/>
                 <w:sz w:val="28"/>
@@ -347,11 +455,17 @@
         </w:tc>
         <w:tc>
           <w:tcPr>
-            <w:tcW w:w="2751" w:type="dxa"/>
-          </w:tcPr>
-          <w:p>
-            <w:pPr>
-              <w:spacing w:line="276" w:lineRule="auto"/>
+            <w:tcW w:w="2750" w:type="dxa"/>
+            <w:tcBorders/>
+            <w:shd w:fill="auto" w:val="clear"/>
+            <w:tcMar>
+              <w:left w:w="108" w:type="dxa"/>
+            </w:tcMar>
+          </w:tcPr>
+          <w:p>
+            <w:pPr>
+              <w:pStyle w:val="Normal"/>
+              <w:spacing w:lineRule="auto" w:line="276" w:before="0" w:after="0"/>
               <w:rPr>
                 <w:rFonts w:ascii="Source Code Pro" w:hAnsi="Source Code Pro"/>
                 <w:sz w:val="28"/>
@@ -368,13 +482,20 @@
         </w:tc>
       </w:tr>
       <w:tr>
-        <w:tc>
-          <w:tcPr>
-            <w:tcW w:w="2750" w:type="dxa"/>
-          </w:tcPr>
-          <w:p>
-            <w:pPr>
-              <w:spacing w:line="276" w:lineRule="auto"/>
+        <w:trPr/>
+        <w:tc>
+          <w:tcPr>
+            <w:tcW w:w="2750" w:type="dxa"/>
+            <w:tcBorders/>
+            <w:shd w:fill="auto" w:val="clear"/>
+            <w:tcMar>
+              <w:left w:w="108" w:type="dxa"/>
+            </w:tcMar>
+          </w:tcPr>
+          <w:p>
+            <w:pPr>
+              <w:pStyle w:val="Normal"/>
+              <w:spacing w:lineRule="auto" w:line="276" w:before="0" w:after="0"/>
               <w:rPr>
                 <w:rFonts w:ascii="Source Code Pro" w:hAnsi="Source Code Pro"/>
                 <w:sz w:val="28"/>
@@ -391,11 +512,17 @@
         </w:tc>
         <w:tc>
           <w:tcPr>
-            <w:tcW w:w="2751" w:type="dxa"/>
-          </w:tcPr>
-          <w:p>
-            <w:pPr>
-              <w:spacing w:line="276" w:lineRule="auto"/>
+            <w:tcW w:w="2750" w:type="dxa"/>
+            <w:tcBorders/>
+            <w:shd w:fill="auto" w:val="clear"/>
+            <w:tcMar>
+              <w:left w:w="108" w:type="dxa"/>
+            </w:tcMar>
+          </w:tcPr>
+          <w:p>
+            <w:pPr>
+              <w:pStyle w:val="Normal"/>
+              <w:spacing w:lineRule="auto" w:line="276" w:before="0" w:after="0"/>
               <w:rPr>
                 <w:rFonts w:ascii="Source Code Pro" w:hAnsi="Source Code Pro"/>
                 <w:sz w:val="28"/>
@@ -412,13 +539,20 @@
         </w:tc>
       </w:tr>
       <w:tr>
-        <w:tc>
-          <w:tcPr>
-            <w:tcW w:w="2750" w:type="dxa"/>
-          </w:tcPr>
-          <w:p>
-            <w:pPr>
-              <w:spacing w:line="276" w:lineRule="auto"/>
+        <w:trPr/>
+        <w:tc>
+          <w:tcPr>
+            <w:tcW w:w="2750" w:type="dxa"/>
+            <w:tcBorders/>
+            <w:shd w:fill="auto" w:val="clear"/>
+            <w:tcMar>
+              <w:left w:w="108" w:type="dxa"/>
+            </w:tcMar>
+          </w:tcPr>
+          <w:p>
+            <w:pPr>
+              <w:pStyle w:val="Normal"/>
+              <w:spacing w:lineRule="auto" w:line="276" w:before="0" w:after="0"/>
               <w:rPr>
                 <w:rFonts w:ascii="Source Code Pro" w:hAnsi="Source Code Pro"/>
                 <w:sz w:val="28"/>
@@ -435,11 +569,17 @@
         </w:tc>
         <w:tc>
           <w:tcPr>
-            <w:tcW w:w="2751" w:type="dxa"/>
-          </w:tcPr>
-          <w:p>
-            <w:pPr>
-              <w:spacing w:line="276" w:lineRule="auto"/>
+            <w:tcW w:w="2750" w:type="dxa"/>
+            <w:tcBorders/>
+            <w:shd w:fill="auto" w:val="clear"/>
+            <w:tcMar>
+              <w:left w:w="108" w:type="dxa"/>
+            </w:tcMar>
+          </w:tcPr>
+          <w:p>
+            <w:pPr>
+              <w:pStyle w:val="Normal"/>
+              <w:spacing w:lineRule="auto" w:line="276" w:before="0" w:after="0"/>
               <w:rPr>
                 <w:rFonts w:ascii="Source Code Pro" w:hAnsi="Source Code Pro"/>
                 <w:sz w:val="28"/>
@@ -458,15 +598,23 @@
     </w:tbl>
     <w:p>
       <w:pPr>
-        <w:spacing w:after="0" w:line="276" w:lineRule="auto"/>
+        <w:pStyle w:val="Normal"/>
+        <w:spacing w:lineRule="auto" w:line="276" w:before="0" w:after="0"/>
         <w:rPr>
           <w:rFonts w:ascii="Source Code Pro" w:hAnsi="Source Code Pro"/>
           <w:sz w:val="28"/>
         </w:rPr>
       </w:pPr>
+      <w:r>
+        <w:rPr>
+          <w:rFonts w:ascii="Source Code Pro" w:hAnsi="Source Code Pro"/>
+          <w:sz w:val="28"/>
+        </w:rPr>
+      </w:r>
     </w:p>
     <w:p>
       <w:pPr>
+        <w:pStyle w:val="Normal"/>
         <w:rPr>
           <w:rFonts w:ascii="Source Code Pro" w:hAnsi="Source Code Pro"/>
           <w:sz w:val="28"/>
@@ -483,20 +631,36 @@
     <w:tbl>
       <w:tblPr>
         <w:tblStyle w:val="Tabelrasterlicht"/>
-        <w:tblW w:w="0" w:type="auto"/>
-        <w:tblLook w:val="04A0" w:firstRow="1" w:lastRow="0" w:firstColumn="1" w:lastColumn="0" w:noHBand="0" w:noVBand="1"/>
+        <w:tblW w:w="5501" w:type="dxa"/>
+        <w:jc w:val="left"/>
+        <w:tblInd w:w="0" w:type="dxa"/>
+        <w:tblCellMar>
+          <w:top w:w="0" w:type="dxa"/>
+          <w:left w:w="108" w:type="dxa"/>
+          <w:bottom w:w="0" w:type="dxa"/>
+          <w:right w:w="108" w:type="dxa"/>
+        </w:tblCellMar>
+        <w:tblLook w:firstRow="1" w:noVBand="1" w:lastRow="0" w:firstColumn="1" w:lastColumn="0" w:noHBand="0" w:val="04a0"/>
       </w:tblPr>
       <w:tblGrid>
         <w:gridCol w:w="2750"/>
-        <w:gridCol w:w="2751"/>
+        <w:gridCol w:w="2750"/>
       </w:tblGrid>
       <w:tr>
-        <w:tc>
-          <w:tcPr>
-            <w:tcW w:w="2750" w:type="dxa"/>
-          </w:tcPr>
-          <w:p>
-            <w:pPr>
+        <w:trPr/>
+        <w:tc>
+          <w:tcPr>
+            <w:tcW w:w="2750" w:type="dxa"/>
+            <w:tcBorders/>
+            <w:shd w:fill="auto" w:val="clear"/>
+            <w:tcMar>
+              <w:left w:w="108" w:type="dxa"/>
+            </w:tcMar>
+          </w:tcPr>
+          <w:p>
+            <w:pPr>
+              <w:pStyle w:val="Normal"/>
+              <w:spacing w:lineRule="auto" w:line="240" w:before="0" w:after="0"/>
               <w:rPr>
                 <w:rFonts w:ascii="Source Code Pro" w:hAnsi="Source Code Pro"/>
                 <w:sz w:val="28"/>
@@ -513,10 +677,17 @@
         </w:tc>
         <w:tc>
           <w:tcPr>
-            <w:tcW w:w="2751" w:type="dxa"/>
-          </w:tcPr>
-          <w:p>
-            <w:pPr>
+            <w:tcW w:w="2750" w:type="dxa"/>
+            <w:tcBorders/>
+            <w:shd w:fill="auto" w:val="clear"/>
+            <w:tcMar>
+              <w:left w:w="108" w:type="dxa"/>
+            </w:tcMar>
+          </w:tcPr>
+          <w:p>
+            <w:pPr>
+              <w:pStyle w:val="Normal"/>
+              <w:spacing w:lineRule="auto" w:line="240" w:before="0" w:after="0"/>
               <w:rPr>
                 <w:rFonts w:ascii="Source Code Pro" w:hAnsi="Source Code Pro"/>
                 <w:sz w:val="28"/>
@@ -533,12 +704,20 @@
         </w:tc>
       </w:tr>
       <w:tr>
-        <w:tc>
-          <w:tcPr>
-            <w:tcW w:w="2750" w:type="dxa"/>
-          </w:tcPr>
-          <w:p>
-            <w:pPr>
+        <w:trPr/>
+        <w:tc>
+          <w:tcPr>
+            <w:tcW w:w="2750" w:type="dxa"/>
+            <w:tcBorders/>
+            <w:shd w:fill="auto" w:val="clear"/>
+            <w:tcMar>
+              <w:left w:w="108" w:type="dxa"/>
+            </w:tcMar>
+          </w:tcPr>
+          <w:p>
+            <w:pPr>
+              <w:pStyle w:val="Normal"/>
+              <w:spacing w:lineRule="auto" w:line="240" w:before="0" w:after="0"/>
               <w:rPr>
                 <w:rFonts w:ascii="Source Code Pro" w:hAnsi="Source Code Pro"/>
                 <w:sz w:val="28"/>
@@ -555,10 +734,17 @@
         </w:tc>
         <w:tc>
           <w:tcPr>
-            <w:tcW w:w="2751" w:type="dxa"/>
-          </w:tcPr>
-          <w:p>
-            <w:pPr>
+            <w:tcW w:w="2750" w:type="dxa"/>
+            <w:tcBorders/>
+            <w:shd w:fill="auto" w:val="clear"/>
+            <w:tcMar>
+              <w:left w:w="108" w:type="dxa"/>
+            </w:tcMar>
+          </w:tcPr>
+          <w:p>
+            <w:pPr>
+              <w:pStyle w:val="Normal"/>
+              <w:spacing w:lineRule="auto" w:line="240" w:before="0" w:after="0"/>
               <w:rPr>
                 <w:rFonts w:ascii="Source Code Pro" w:hAnsi="Source Code Pro"/>
                 <w:sz w:val="28"/>
@@ -577,6 +763,7 @@
     </w:tbl>
     <w:p>
       <w:pPr>
+        <w:pStyle w:val="Normal"/>
         <w:rPr>
           <w:rFonts w:ascii="Source Code Pro" w:hAnsi="Source Code Pro"/>
           <w:sz w:val="28"/>
@@ -587,12 +774,15 @@
           <w:rFonts w:ascii="Source Code Pro" w:hAnsi="Source Code Pro"/>
           <w:sz w:val="28"/>
         </w:rPr>
+      </w:r>
+      <w:r>
         <w:br w:type="page"/>
       </w:r>
     </w:p>
     <w:p>
       <w:pPr>
-        <w:spacing w:after="0" w:line="276" w:lineRule="auto"/>
+        <w:pStyle w:val="Normal"/>
+        <w:spacing w:lineRule="auto" w:line="276" w:before="0" w:after="0"/>
         <w:rPr>
           <w:rFonts w:ascii="Source Code Pro" w:hAnsi="Source Code Pro"/>
           <w:sz w:val="28"/>
@@ -603,28 +793,42 @@
           <w:rFonts w:ascii="Source Code Pro" w:hAnsi="Source Code Pro"/>
           <w:sz w:val="28"/>
         </w:rPr>
-        <w:lastRenderedPageBreak/>
         <w:t>Number of troops</w:t>
       </w:r>
     </w:p>
     <w:tbl>
       <w:tblPr>
         <w:tblStyle w:val="Tabelrasterlicht"/>
-        <w:tblW w:w="0" w:type="auto"/>
-        <w:tblLook w:val="04A0" w:firstRow="1" w:lastRow="0" w:firstColumn="1" w:lastColumn="0" w:noHBand="0" w:noVBand="1"/>
+        <w:tblW w:w="5501" w:type="dxa"/>
+        <w:jc w:val="left"/>
+        <w:tblInd w:w="0" w:type="dxa"/>
+        <w:tblCellMar>
+          <w:top w:w="0" w:type="dxa"/>
+          <w:left w:w="108" w:type="dxa"/>
+          <w:bottom w:w="0" w:type="dxa"/>
+          <w:right w:w="108" w:type="dxa"/>
+        </w:tblCellMar>
+        <w:tblLook w:firstRow="1" w:noVBand="1" w:lastRow="0" w:firstColumn="1" w:lastColumn="0" w:noHBand="0" w:val="04a0"/>
       </w:tblPr>
       <w:tblGrid>
         <w:gridCol w:w="2750"/>
-        <w:gridCol w:w="2751"/>
+        <w:gridCol w:w="2750"/>
       </w:tblGrid>
       <w:tr>
-        <w:tc>
-          <w:tcPr>
-            <w:tcW w:w="2750" w:type="dxa"/>
-          </w:tcPr>
-          <w:p>
-            <w:pPr>
-              <w:spacing w:line="276" w:lineRule="auto"/>
+        <w:trPr/>
+        <w:tc>
+          <w:tcPr>
+            <w:tcW w:w="2750" w:type="dxa"/>
+            <w:tcBorders/>
+            <w:shd w:fill="auto" w:val="clear"/>
+            <w:tcMar>
+              <w:left w:w="108" w:type="dxa"/>
+            </w:tcMar>
+          </w:tcPr>
+          <w:p>
+            <w:pPr>
+              <w:pStyle w:val="Normal"/>
+              <w:spacing w:lineRule="auto" w:line="276" w:before="0" w:after="0"/>
               <w:rPr>
                 <w:rFonts w:ascii="Source Code Pro" w:hAnsi="Source Code Pro"/>
                 <w:sz w:val="28"/>
@@ -641,11 +845,17 @@
         </w:tc>
         <w:tc>
           <w:tcPr>
-            <w:tcW w:w="2751" w:type="dxa"/>
-          </w:tcPr>
-          <w:p>
-            <w:pPr>
-              <w:spacing w:line="276" w:lineRule="auto"/>
+            <w:tcW w:w="2750" w:type="dxa"/>
+            <w:tcBorders/>
+            <w:shd w:fill="auto" w:val="clear"/>
+            <w:tcMar>
+              <w:left w:w="108" w:type="dxa"/>
+            </w:tcMar>
+          </w:tcPr>
+          <w:p>
+            <w:pPr>
+              <w:pStyle w:val="Normal"/>
+              <w:spacing w:lineRule="auto" w:line="276" w:before="0" w:after="0"/>
               <w:rPr>
                 <w:rFonts w:ascii="Source Code Pro" w:hAnsi="Source Code Pro"/>
                 <w:sz w:val="28"/>
@@ -662,13 +872,20 @@
         </w:tc>
       </w:tr>
       <w:tr>
-        <w:tc>
-          <w:tcPr>
-            <w:tcW w:w="2750" w:type="dxa"/>
-          </w:tcPr>
-          <w:p>
-            <w:pPr>
-              <w:spacing w:line="276" w:lineRule="auto"/>
+        <w:trPr/>
+        <w:tc>
+          <w:tcPr>
+            <w:tcW w:w="2750" w:type="dxa"/>
+            <w:tcBorders/>
+            <w:shd w:fill="auto" w:val="clear"/>
+            <w:tcMar>
+              <w:left w:w="108" w:type="dxa"/>
+            </w:tcMar>
+          </w:tcPr>
+          <w:p>
+            <w:pPr>
+              <w:pStyle w:val="Normal"/>
+              <w:spacing w:lineRule="auto" w:line="276" w:before="0" w:after="0"/>
               <w:rPr>
                 <w:rFonts w:ascii="Source Code Pro" w:hAnsi="Source Code Pro"/>
                 <w:sz w:val="28"/>
@@ -685,11 +902,17 @@
         </w:tc>
         <w:tc>
           <w:tcPr>
-            <w:tcW w:w="2751" w:type="dxa"/>
-          </w:tcPr>
-          <w:p>
-            <w:pPr>
-              <w:spacing w:line="276" w:lineRule="auto"/>
+            <w:tcW w:w="2750" w:type="dxa"/>
+            <w:tcBorders/>
+            <w:shd w:fill="auto" w:val="clear"/>
+            <w:tcMar>
+              <w:left w:w="108" w:type="dxa"/>
+            </w:tcMar>
+          </w:tcPr>
+          <w:p>
+            <w:pPr>
+              <w:pStyle w:val="Normal"/>
+              <w:spacing w:lineRule="auto" w:line="276" w:before="0" w:after="0"/>
               <w:rPr>
                 <w:rFonts w:ascii="Source Code Pro" w:hAnsi="Source Code Pro"/>
                 <w:sz w:val="28"/>
@@ -706,13 +929,20 @@
         </w:tc>
       </w:tr>
       <w:tr>
-        <w:tc>
-          <w:tcPr>
-            <w:tcW w:w="2750" w:type="dxa"/>
-          </w:tcPr>
-          <w:p>
-            <w:pPr>
-              <w:spacing w:line="276" w:lineRule="auto"/>
+        <w:trPr/>
+        <w:tc>
+          <w:tcPr>
+            <w:tcW w:w="2750" w:type="dxa"/>
+            <w:tcBorders/>
+            <w:shd w:fill="auto" w:val="clear"/>
+            <w:tcMar>
+              <w:left w:w="108" w:type="dxa"/>
+            </w:tcMar>
+          </w:tcPr>
+          <w:p>
+            <w:pPr>
+              <w:pStyle w:val="Normal"/>
+              <w:spacing w:lineRule="auto" w:line="276" w:before="0" w:after="0"/>
               <w:rPr>
                 <w:rFonts w:ascii="Source Code Pro" w:hAnsi="Source Code Pro"/>
                 <w:sz w:val="28"/>
@@ -729,11 +959,17 @@
         </w:tc>
         <w:tc>
           <w:tcPr>
-            <w:tcW w:w="2751" w:type="dxa"/>
-          </w:tcPr>
-          <w:p>
-            <w:pPr>
-              <w:spacing w:line="276" w:lineRule="auto"/>
+            <w:tcW w:w="2750" w:type="dxa"/>
+            <w:tcBorders/>
+            <w:shd w:fill="auto" w:val="clear"/>
+            <w:tcMar>
+              <w:left w:w="108" w:type="dxa"/>
+            </w:tcMar>
+          </w:tcPr>
+          <w:p>
+            <w:pPr>
+              <w:pStyle w:val="Normal"/>
+              <w:spacing w:lineRule="auto" w:line="276" w:before="0" w:after="0"/>
               <w:rPr>
                 <w:rFonts w:ascii="Source Code Pro" w:hAnsi="Source Code Pro"/>
                 <w:sz w:val="28"/>
@@ -750,13 +986,20 @@
         </w:tc>
       </w:tr>
       <w:tr>
-        <w:tc>
-          <w:tcPr>
-            <w:tcW w:w="2750" w:type="dxa"/>
-          </w:tcPr>
-          <w:p>
-            <w:pPr>
-              <w:spacing w:line="276" w:lineRule="auto"/>
+        <w:trPr/>
+        <w:tc>
+          <w:tcPr>
+            <w:tcW w:w="2750" w:type="dxa"/>
+            <w:tcBorders/>
+            <w:shd w:fill="auto" w:val="clear"/>
+            <w:tcMar>
+              <w:left w:w="108" w:type="dxa"/>
+            </w:tcMar>
+          </w:tcPr>
+          <w:p>
+            <w:pPr>
+              <w:pStyle w:val="Normal"/>
+              <w:spacing w:lineRule="auto" w:line="276" w:before="0" w:after="0"/>
               <w:rPr>
                 <w:rFonts w:ascii="Source Code Pro" w:hAnsi="Source Code Pro"/>
                 <w:sz w:val="28"/>
@@ -773,11 +1016,17 @@
         </w:tc>
         <w:tc>
           <w:tcPr>
-            <w:tcW w:w="2751" w:type="dxa"/>
-          </w:tcPr>
-          <w:p>
-            <w:pPr>
-              <w:spacing w:line="276" w:lineRule="auto"/>
+            <w:tcW w:w="2750" w:type="dxa"/>
+            <w:tcBorders/>
+            <w:shd w:fill="auto" w:val="clear"/>
+            <w:tcMar>
+              <w:left w:w="108" w:type="dxa"/>
+            </w:tcMar>
+          </w:tcPr>
+          <w:p>
+            <w:pPr>
+              <w:pStyle w:val="Normal"/>
+              <w:spacing w:lineRule="auto" w:line="276" w:before="0" w:after="0"/>
               <w:rPr>
                 <w:rFonts w:ascii="Source Code Pro" w:hAnsi="Source Code Pro"/>
                 <w:sz w:val="28"/>
@@ -794,13 +1043,20 @@
         </w:tc>
       </w:tr>
       <w:tr>
-        <w:tc>
-          <w:tcPr>
-            <w:tcW w:w="2750" w:type="dxa"/>
-          </w:tcPr>
-          <w:p>
-            <w:pPr>
-              <w:spacing w:line="276" w:lineRule="auto"/>
+        <w:trPr/>
+        <w:tc>
+          <w:tcPr>
+            <w:tcW w:w="2750" w:type="dxa"/>
+            <w:tcBorders/>
+            <w:shd w:fill="auto" w:val="clear"/>
+            <w:tcMar>
+              <w:left w:w="108" w:type="dxa"/>
+            </w:tcMar>
+          </w:tcPr>
+          <w:p>
+            <w:pPr>
+              <w:pStyle w:val="Normal"/>
+              <w:spacing w:lineRule="auto" w:line="276" w:before="0" w:after="0"/>
               <w:rPr>
                 <w:rFonts w:ascii="Source Code Pro" w:hAnsi="Source Code Pro"/>
                 <w:sz w:val="28"/>
@@ -817,11 +1073,17 @@
         </w:tc>
         <w:tc>
           <w:tcPr>
-            <w:tcW w:w="2751" w:type="dxa"/>
-          </w:tcPr>
-          <w:p>
-            <w:pPr>
-              <w:spacing w:line="276" w:lineRule="auto"/>
+            <w:tcW w:w="2750" w:type="dxa"/>
+            <w:tcBorders/>
+            <w:shd w:fill="auto" w:val="clear"/>
+            <w:tcMar>
+              <w:left w:w="108" w:type="dxa"/>
+            </w:tcMar>
+          </w:tcPr>
+          <w:p>
+            <w:pPr>
+              <w:pStyle w:val="Normal"/>
+              <w:spacing w:lineRule="auto" w:line="276" w:before="0" w:after="0"/>
               <w:rPr>
                 <w:rFonts w:ascii="Source Code Pro" w:hAnsi="Source Code Pro"/>
                 <w:sz w:val="28"/>
@@ -838,13 +1100,20 @@
         </w:tc>
       </w:tr>
       <w:tr>
-        <w:tc>
-          <w:tcPr>
-            <w:tcW w:w="2750" w:type="dxa"/>
-          </w:tcPr>
-          <w:p>
-            <w:pPr>
-              <w:spacing w:line="276" w:lineRule="auto"/>
+        <w:trPr/>
+        <w:tc>
+          <w:tcPr>
+            <w:tcW w:w="2750" w:type="dxa"/>
+            <w:tcBorders/>
+            <w:shd w:fill="auto" w:val="clear"/>
+            <w:tcMar>
+              <w:left w:w="108" w:type="dxa"/>
+            </w:tcMar>
+          </w:tcPr>
+          <w:p>
+            <w:pPr>
+              <w:pStyle w:val="Normal"/>
+              <w:spacing w:lineRule="auto" w:line="276" w:before="0" w:after="0"/>
               <w:rPr>
                 <w:rFonts w:ascii="Source Code Pro" w:hAnsi="Source Code Pro"/>
                 <w:sz w:val="28"/>
@@ -861,11 +1130,17 @@
         </w:tc>
         <w:tc>
           <w:tcPr>
-            <w:tcW w:w="2751" w:type="dxa"/>
-          </w:tcPr>
-          <w:p>
-            <w:pPr>
-              <w:spacing w:line="276" w:lineRule="auto"/>
+            <w:tcW w:w="2750" w:type="dxa"/>
+            <w:tcBorders/>
+            <w:shd w:fill="auto" w:val="clear"/>
+            <w:tcMar>
+              <w:left w:w="108" w:type="dxa"/>
+            </w:tcMar>
+          </w:tcPr>
+          <w:p>
+            <w:pPr>
+              <w:pStyle w:val="Normal"/>
+              <w:spacing w:lineRule="auto" w:line="276" w:before="0" w:after="0"/>
               <w:rPr>
                 <w:rFonts w:ascii="Source Code Pro" w:hAnsi="Source Code Pro"/>
                 <w:sz w:val="28"/>
@@ -882,13 +1157,20 @@
         </w:tc>
       </w:tr>
       <w:tr>
-        <w:tc>
-          <w:tcPr>
-            <w:tcW w:w="2750" w:type="dxa"/>
-          </w:tcPr>
-          <w:p>
-            <w:pPr>
-              <w:spacing w:line="276" w:lineRule="auto"/>
+        <w:trPr/>
+        <w:tc>
+          <w:tcPr>
+            <w:tcW w:w="2750" w:type="dxa"/>
+            <w:tcBorders/>
+            <w:shd w:fill="auto" w:val="clear"/>
+            <w:tcMar>
+              <w:left w:w="108" w:type="dxa"/>
+            </w:tcMar>
+          </w:tcPr>
+          <w:p>
+            <w:pPr>
+              <w:pStyle w:val="Normal"/>
+              <w:spacing w:lineRule="auto" w:line="276" w:before="0" w:after="0"/>
               <w:rPr>
                 <w:rFonts w:ascii="Source Code Pro" w:hAnsi="Source Code Pro"/>
                 <w:sz w:val="28"/>
@@ -905,11 +1187,17 @@
         </w:tc>
         <w:tc>
           <w:tcPr>
-            <w:tcW w:w="2751" w:type="dxa"/>
-          </w:tcPr>
-          <w:p>
-            <w:pPr>
-              <w:spacing w:line="276" w:lineRule="auto"/>
+            <w:tcW w:w="2750" w:type="dxa"/>
+            <w:tcBorders/>
+            <w:shd w:fill="auto" w:val="clear"/>
+            <w:tcMar>
+              <w:left w:w="108" w:type="dxa"/>
+            </w:tcMar>
+          </w:tcPr>
+          <w:p>
+            <w:pPr>
+              <w:pStyle w:val="Normal"/>
+              <w:spacing w:lineRule="auto" w:line="276" w:before="0" w:after="0"/>
               <w:rPr>
                 <w:rFonts w:ascii="Source Code Pro" w:hAnsi="Source Code Pro"/>
                 <w:sz w:val="28"/>
@@ -926,13 +1214,20 @@
         </w:tc>
       </w:tr>
       <w:tr>
-        <w:tc>
-          <w:tcPr>
-            <w:tcW w:w="2750" w:type="dxa"/>
-          </w:tcPr>
-          <w:p>
-            <w:pPr>
-              <w:spacing w:line="276" w:lineRule="auto"/>
+        <w:trPr/>
+        <w:tc>
+          <w:tcPr>
+            <w:tcW w:w="2750" w:type="dxa"/>
+            <w:tcBorders/>
+            <w:shd w:fill="auto" w:val="clear"/>
+            <w:tcMar>
+              <w:left w:w="108" w:type="dxa"/>
+            </w:tcMar>
+          </w:tcPr>
+          <w:p>
+            <w:pPr>
+              <w:pStyle w:val="Normal"/>
+              <w:spacing w:lineRule="auto" w:line="276" w:before="0" w:after="0"/>
               <w:rPr>
                 <w:rFonts w:ascii="Source Code Pro" w:hAnsi="Source Code Pro"/>
                 <w:sz w:val="28"/>
@@ -949,11 +1244,17 @@
         </w:tc>
         <w:tc>
           <w:tcPr>
-            <w:tcW w:w="2751" w:type="dxa"/>
-          </w:tcPr>
-          <w:p>
-            <w:pPr>
-              <w:spacing w:line="276" w:lineRule="auto"/>
+            <w:tcW w:w="2750" w:type="dxa"/>
+            <w:tcBorders/>
+            <w:shd w:fill="auto" w:val="clear"/>
+            <w:tcMar>
+              <w:left w:w="108" w:type="dxa"/>
+            </w:tcMar>
+          </w:tcPr>
+          <w:p>
+            <w:pPr>
+              <w:pStyle w:val="Normal"/>
+              <w:spacing w:lineRule="auto" w:line="276" w:before="0" w:after="0"/>
               <w:rPr>
                 <w:rFonts w:ascii="Source Code Pro" w:hAnsi="Source Code Pro"/>
                 <w:sz w:val="28"/>
@@ -970,13 +1271,20 @@
         </w:tc>
       </w:tr>
       <w:tr>
-        <w:tc>
-          <w:tcPr>
-            <w:tcW w:w="2750" w:type="dxa"/>
-          </w:tcPr>
-          <w:p>
-            <w:pPr>
-              <w:spacing w:line="276" w:lineRule="auto"/>
+        <w:trPr/>
+        <w:tc>
+          <w:tcPr>
+            <w:tcW w:w="2750" w:type="dxa"/>
+            <w:tcBorders/>
+            <w:shd w:fill="auto" w:val="clear"/>
+            <w:tcMar>
+              <w:left w:w="108" w:type="dxa"/>
+            </w:tcMar>
+          </w:tcPr>
+          <w:p>
+            <w:pPr>
+              <w:pStyle w:val="Normal"/>
+              <w:spacing w:lineRule="auto" w:line="276" w:before="0" w:after="0"/>
               <w:rPr>
                 <w:rFonts w:ascii="Source Code Pro" w:hAnsi="Source Code Pro"/>
                 <w:sz w:val="28"/>
@@ -993,11 +1301,17 @@
         </w:tc>
         <w:tc>
           <w:tcPr>
-            <w:tcW w:w="2751" w:type="dxa"/>
-          </w:tcPr>
-          <w:p>
-            <w:pPr>
-              <w:spacing w:line="276" w:lineRule="auto"/>
+            <w:tcW w:w="2750" w:type="dxa"/>
+            <w:tcBorders/>
+            <w:shd w:fill="auto" w:val="clear"/>
+            <w:tcMar>
+              <w:left w:w="108" w:type="dxa"/>
+            </w:tcMar>
+          </w:tcPr>
+          <w:p>
+            <w:pPr>
+              <w:pStyle w:val="Normal"/>
+              <w:spacing w:lineRule="auto" w:line="276" w:before="0" w:after="0"/>
               <w:rPr>
                 <w:rFonts w:ascii="Source Code Pro" w:hAnsi="Source Code Pro"/>
                 <w:sz w:val="28"/>
@@ -1014,13 +1328,20 @@
         </w:tc>
       </w:tr>
       <w:tr>
-        <w:tc>
-          <w:tcPr>
-            <w:tcW w:w="2750" w:type="dxa"/>
-          </w:tcPr>
-          <w:p>
-            <w:pPr>
-              <w:spacing w:line="276" w:lineRule="auto"/>
+        <w:trPr/>
+        <w:tc>
+          <w:tcPr>
+            <w:tcW w:w="2750" w:type="dxa"/>
+            <w:tcBorders/>
+            <w:shd w:fill="auto" w:val="clear"/>
+            <w:tcMar>
+              <w:left w:w="108" w:type="dxa"/>
+            </w:tcMar>
+          </w:tcPr>
+          <w:p>
+            <w:pPr>
+              <w:pStyle w:val="Normal"/>
+              <w:spacing w:lineRule="auto" w:line="276" w:before="0" w:after="0"/>
               <w:rPr>
                 <w:rFonts w:ascii="Source Code Pro" w:hAnsi="Source Code Pro"/>
                 <w:sz w:val="28"/>
@@ -1037,11 +1358,17 @@
         </w:tc>
         <w:tc>
           <w:tcPr>
-            <w:tcW w:w="2751" w:type="dxa"/>
-          </w:tcPr>
-          <w:p>
-            <w:pPr>
-              <w:spacing w:line="276" w:lineRule="auto"/>
+            <w:tcW w:w="2750" w:type="dxa"/>
+            <w:tcBorders/>
+            <w:shd w:fill="auto" w:val="clear"/>
+            <w:tcMar>
+              <w:left w:w="108" w:type="dxa"/>
+            </w:tcMar>
+          </w:tcPr>
+          <w:p>
+            <w:pPr>
+              <w:pStyle w:val="Normal"/>
+              <w:spacing w:lineRule="auto" w:line="276" w:before="0" w:after="0"/>
               <w:rPr>
                 <w:rFonts w:ascii="Source Code Pro" w:hAnsi="Source Code Pro"/>
                 <w:sz w:val="28"/>
@@ -1060,7 +1387,8 @@
     </w:tbl>
     <w:p>
       <w:pPr>
-        <w:spacing w:after="0" w:line="276" w:lineRule="auto"/>
+        <w:pStyle w:val="Normal"/>
+        <w:spacing w:lineRule="auto" w:line="276" w:before="0" w:after="0"/>
         <w:rPr>
           <w:rFonts w:ascii="Source Code Pro" w:hAnsi="Source Code Pro"/>
           <w:sz w:val="28"/>
@@ -1080,18 +1408,13 @@
           <w:sz w:val="28"/>
         </w:rPr>
         <w:br/>
-      </w:r>
-      <w:r>
-        <w:rPr>
-          <w:rFonts w:ascii="Source Code Pro" w:hAnsi="Source Code Pro"/>
-          <w:sz w:val="28"/>
-        </w:rPr>
         <w:t>[Unit type] [Alliance] [Amount] [Location ID] (6 characters)</w:t>
       </w:r>
     </w:p>
     <w:p>
       <w:pPr>
-        <w:spacing w:after="0" w:line="276" w:lineRule="auto"/>
+        <w:pStyle w:val="Normal"/>
+        <w:spacing w:lineRule="auto" w:line="276" w:before="0" w:after="0"/>
         <w:rPr>
           <w:rFonts w:ascii="Source Code Pro" w:hAnsi="Source Code Pro"/>
           <w:sz w:val="28"/>
@@ -1111,18 +1434,13 @@
           <w:sz w:val="28"/>
         </w:rPr>
         <w:br/>
-      </w:r>
-      <w:r>
-        <w:rPr>
-          <w:rFonts w:ascii="Source Code Pro" w:hAnsi="Source Code Pro"/>
-          <w:sz w:val="28"/>
-        </w:rPr>
         <w:t>[Unit type] [Alliance] [Amount] [Past Location ID] [Current Location ID] (8 characters)</w:t>
       </w:r>
     </w:p>
     <w:p>
       <w:pPr>
-        <w:spacing w:after="0" w:line="276" w:lineRule="auto"/>
+        <w:pStyle w:val="Normal"/>
+        <w:spacing w:lineRule="auto" w:line="276" w:before="0" w:after="0"/>
         <w:rPr>
           <w:rFonts w:ascii="Source Code Pro" w:hAnsi="Source Code Pro"/>
           <w:sz w:val="28"/>
@@ -1135,100 +1453,80 @@
           <w:sz w:val="28"/>
         </w:rPr>
         <w:t>Location Status:</w:t>
-      </w:r>
-      <w:r>
-        <w:rPr>
-          <w:rFonts w:ascii="Source Code Pro" w:hAnsi="Source Code Pro"/>
-          <w:b/>
-          <w:sz w:val="28"/>
-        </w:rPr>
         <w:tab/>
       </w:r>
     </w:p>
     <w:p>
       <w:pPr>
-        <w:spacing w:after="0" w:line="276" w:lineRule="auto"/>
-        <w:rPr>
-          <w:rFonts w:ascii="Source Code Pro" w:hAnsi="Source Code Pro"/>
-          <w:sz w:val="28"/>
-        </w:rPr>
+        <w:pStyle w:val="Normal"/>
+        <w:spacing w:lineRule="auto" w:line="276" w:before="0" w:after="0"/>
+        <w:rPr/>
       </w:pPr>
       <w:r>
         <w:rPr>
           <w:rFonts w:ascii="Source Code Pro" w:hAnsi="Source Code Pro"/>
           <w:sz w:val="28"/>
         </w:rPr>
-        <w:t>[Location ID] [Status ID] (3 characters)</w:t>
+        <w:t>[Location ID] [Status ID] (</w:t>
+      </w:r>
+      <w:r>
+        <w:rPr>
+          <w:rFonts w:ascii="Source Code Pro" w:hAnsi="Source Code Pro"/>
+          <w:sz w:val="28"/>
+        </w:rPr>
+        <w:t>4</w:t>
+      </w:r>
+      <w:r>
+        <w:rPr>
+          <w:rFonts w:ascii="Source Code Pro" w:hAnsi="Source Code Pro"/>
+          <w:sz w:val="28"/>
+        </w:rPr>
+        <w:t xml:space="preserve"> characters)</w:t>
       </w:r>
     </w:p>
     <w:sectPr>
-      <w:footerReference w:type="default" r:id="rId6"/>
-      <w:pgSz w:w="8391" w:h="11906" w:code="11"/>
-      <w:pgMar w:top="1440" w:right="1440" w:bottom="1440" w:left="1440" w:header="720" w:footer="720" w:gutter="0"/>
-      <w:cols w:space="720"/>
-      <w:docGrid w:linePitch="360"/>
+      <w:footerReference w:type="default" r:id="rId2"/>
+      <w:type w:val="nextPage"/>
+      <w:pgSz w:w="8391" w:h="11906"/>
+      <w:pgMar w:left="1440" w:right="1440" w:header="0" w:top="1440" w:footer="720" w:bottom="1440" w:gutter="0"/>
+      <w:pgNumType w:fmt="decimal"/>
+      <w:formProt w:val="false"/>
+      <w:textDirection w:val="lrTb"/>
+      <w:docGrid w:type="default" w:linePitch="360" w:charSpace="4096"/>
     </w:sectPr>
   </w:body>
 </w:document>
 </file>
 
-<file path=word/endnotes.xml><?xml version="1.0" encoding="utf-8"?>
-<w:endnotes xmlns:wpc="http://schemas.microsoft.com/office/word/2010/wordprocessingCanvas" xmlns:cx="http://schemas.microsoft.com/office/drawing/2014/chartex" xmlns:cx1="http://schemas.microsoft.com/office/drawing/2015/9/8/chartex" xmlns:cx2="http://schemas.microsoft.com/office/drawing/2015/10/21/chartex" xmlns:cx3="http://schemas.microsoft.com/office/drawing/2016/5/9/chartex" xmlns:cx4="http://schemas.microsoft.com/office/drawing/2016/5/10/chartex" xmlns:cx5="http://schemas.microsoft.com/office/drawing/2016/5/11/chartex" xmlns:cx6="http://schemas.microsoft.com/office/drawing/2016/5/12/chartex" xmlns:cx7="http://schemas.microsoft.com/office/drawing/2016/5/13/chartex" xmlns:cx8="http://schemas.microsoft.com/office/drawing/2016/5/14/chartex" xmlns:mc="http://schemas.openxmlformats.org/markup-compatibility/2006" xmlns:aink="http://schemas.microsoft.com/office/drawing/2016/ink" xmlns:am3d="http://schemas.microsoft.com/office/drawing/2017/model3d" xmlns:o="urn:schemas-microsoft-com:office:office" xmlns:r="http://schemas.openxmlformats.org/officeDocument/2006/relationships" xmlns:m="http://schemas.openxmlformats.org/officeDocument/2006/math" xmlns:v="urn:schemas-microsoft-com:vml" xmlns:wp14="http://schemas.microsoft.com/office/word/2010/wordprocessingDrawing" xmlns:wp="http://schemas.openxmlformats.org/drawingml/2006/wordprocessingDrawing" xmlns:w10="urn:schemas-microsoft-com:office:word" xmlns:w="http://schemas.openxmlformats.org/wordprocessingml/2006/main" xmlns:w14="http://schemas.microsoft.com/office/word/2010/wordml" xmlns:w15="http://schemas.microsoft.com/office/word/2012/wordml" xmlns:w16cid="http://schemas.microsoft.com/office/word/2016/wordml/cid" xmlns:w16se="http://schemas.microsoft.com/office/word/2015/wordml/symex" xmlns:wpg="http://schemas.microsoft.com/office/word/2010/wordprocessingGroup" xmlns:wpi="http://schemas.microsoft.com/office/word/2010/wordprocessingInk" xmlns:wne="http://schemas.microsoft.com/office/word/2006/wordml" xmlns:wps="http://schemas.microsoft.com/office/word/2010/wordprocessingShape" mc:Ignorable="w14 w15 w16se w16cid wp14">
-  <w:endnote w:type="separator" w:id="-1">
-    <w:p>
-      <w:pPr>
-        <w:spacing w:after="0" w:line="240" w:lineRule="auto"/>
-      </w:pPr>
-      <w:r>
-        <w:separator/>
-      </w:r>
-    </w:p>
-  </w:endnote>
-  <w:endnote w:type="continuationSeparator" w:id="0">
-    <w:p>
-      <w:pPr>
-        <w:spacing w:after="0" w:line="240" w:lineRule="auto"/>
-      </w:pPr>
-      <w:r>
-        <w:continuationSeparator/>
-      </w:r>
-    </w:p>
-  </w:endnote>
-</w:endnotes>
-</file>
-
 <file path=word/footer1.xml><?xml version="1.0" encoding="utf-8"?>
-<w:ftr xmlns:wpc="http://schemas.microsoft.com/office/word/2010/wordprocessingCanvas" xmlns:cx="http://schemas.microsoft.com/office/drawing/2014/chartex" xmlns:cx1="http://schemas.microsoft.com/office/drawing/2015/9/8/chartex" xmlns:cx2="http://schemas.microsoft.com/office/drawing/2015/10/21/chartex" xmlns:cx3="http://schemas.microsoft.com/office/drawing/2016/5/9/chartex" xmlns:cx4="http://schemas.microsoft.com/office/drawing/2016/5/10/chartex" xmlns:cx5="http://schemas.microsoft.com/office/drawing/2016/5/11/chartex" xmlns:cx6="http://schemas.microsoft.com/office/drawing/2016/5/12/chartex" xmlns:cx7="http://schemas.microsoft.com/office/drawing/2016/5/13/chartex" xmlns:cx8="http://schemas.microsoft.com/office/drawing/2016/5/14/chartex" xmlns:mc="http://schemas.openxmlformats.org/markup-compatibility/2006" xmlns:aink="http://schemas.microsoft.com/office/drawing/2016/ink" xmlns:am3d="http://schemas.microsoft.com/office/drawing/2017/model3d" xmlns:o="urn:schemas-microsoft-com:office:office" xmlns:r="http://schemas.openxmlformats.org/officeDocument/2006/relationships" xmlns:m="http://schemas.openxmlformats.org/officeDocument/2006/math" xmlns:v="urn:schemas-microsoft-com:vml" xmlns:wp14="http://schemas.microsoft.com/office/word/2010/wordprocessingDrawing" xmlns:wp="http://schemas.openxmlformats.org/drawingml/2006/wordprocessingDrawing" xmlns:w10="urn:schemas-microsoft-com:office:word" xmlns:w="http://schemas.openxmlformats.org/wordprocessingml/2006/main" xmlns:w14="http://schemas.microsoft.com/office/word/2010/wordml" xmlns:w15="http://schemas.microsoft.com/office/word/2012/wordml" xmlns:w16cid="http://schemas.microsoft.com/office/word/2016/wordml/cid" xmlns:w16se="http://schemas.microsoft.com/office/word/2015/wordml/symex" xmlns:wpg="http://schemas.microsoft.com/office/word/2010/wordprocessingGroup" xmlns:wpi="http://schemas.microsoft.com/office/word/2010/wordprocessingInk" xmlns:wne="http://schemas.microsoft.com/office/word/2006/wordml" xmlns:wps="http://schemas.microsoft.com/office/word/2010/wordprocessingShape" mc:Ignorable="w14 w15 w16se w16cid wp14">
+<w:ftr xmlns:o="urn:schemas-microsoft-com:office:office" xmlns:r="http://schemas.openxmlformats.org/officeDocument/2006/relationships" xmlns:v="urn:schemas-microsoft-com:vml" xmlns:w="http://schemas.openxmlformats.org/wordprocessingml/2006/main" xmlns:w10="urn:schemas-microsoft-com:office:word" xmlns:wp="http://schemas.openxmlformats.org/drawingml/2006/wordprocessingDrawing" xmlns:wps="http://schemas.microsoft.com/office/word/2010/wordprocessingShape" xmlns:wpg="http://schemas.microsoft.com/office/word/2010/wordprocessingGroup" xmlns:mc="http://schemas.openxmlformats.org/markup-compatibility/2006" xmlns:wp14="http://schemas.microsoft.com/office/word/2010/wordprocessingDrawing" xmlns:w14="http://schemas.microsoft.com/office/word/2010/wordml" mc:Ignorable="w14 wp14">
   <w:sdt>
     <w:sdtPr>
-      <w:id w:val="-821195031"/>
       <w:docPartObj>
         <w:docPartGallery w:val="Page Numbers (Bottom of Page)"/>
-        <w:docPartUnique/>
+        <w:docPartUnique w:val="true"/>
       </w:docPartObj>
+      <w:id w:val="116948456"/>
     </w:sdtPr>
-    <w:sdtEndPr/>
     <w:sdtContent>
       <w:p>
         <w:pPr>
           <w:pStyle w:val="Voettekst"/>
           <w:jc w:val="right"/>
+          <w:rPr/>
         </w:pPr>
         <w:r>
+          <w:rPr/>
           <w:fldChar w:fldCharType="begin"/>
         </w:r>
         <w:r>
-          <w:instrText>PAGE   \* MERGEFORMAT</w:instrText>
+          <w:instrText> PAGE </w:instrText>
         </w:r>
         <w:r>
           <w:fldChar w:fldCharType="separate"/>
         </w:r>
         <w:r>
-          <w:rPr>
-            <w:noProof/>
-            <w:lang w:val="nl-NL"/>
-          </w:rPr>
-          <w:t>1</w:t>
+          <w:t>2</w:t>
         </w:r>
         <w:r>
           <w:fldChar w:fldCharType="end"/>
@@ -1239,64 +1537,41 @@
   <w:p>
     <w:pPr>
       <w:pStyle w:val="Voettekst"/>
+      <w:rPr/>
     </w:pPr>
+    <w:r>
+      <w:rPr/>
+    </w:r>
   </w:p>
 </w:ftr>
 </file>
 
-<file path=word/footnotes.xml><?xml version="1.0" encoding="utf-8"?>
-<w:footnotes xmlns:wpc="http://schemas.microsoft.com/office/word/2010/wordprocessingCanvas" xmlns:cx="http://schemas.microsoft.com/office/drawing/2014/chartex" xmlns:cx1="http://schemas.microsoft.com/office/drawing/2015/9/8/chartex" xmlns:cx2="http://schemas.microsoft.com/office/drawing/2015/10/21/chartex" xmlns:cx3="http://schemas.microsoft.com/office/drawing/2016/5/9/chartex" xmlns:cx4="http://schemas.microsoft.com/office/drawing/2016/5/10/chartex" xmlns:cx5="http://schemas.microsoft.com/office/drawing/2016/5/11/chartex" xmlns:cx6="http://schemas.microsoft.com/office/drawing/2016/5/12/chartex" xmlns:cx7="http://schemas.microsoft.com/office/drawing/2016/5/13/chartex" xmlns:cx8="http://schemas.microsoft.com/office/drawing/2016/5/14/chartex" xmlns:mc="http://schemas.openxmlformats.org/markup-compatibility/2006" xmlns:aink="http://schemas.microsoft.com/office/drawing/2016/ink" xmlns:am3d="http://schemas.microsoft.com/office/drawing/2017/model3d" xmlns:o="urn:schemas-microsoft-com:office:office" xmlns:r="http://schemas.openxmlformats.org/officeDocument/2006/relationships" xmlns:m="http://schemas.openxmlformats.org/officeDocument/2006/math" xmlns:v="urn:schemas-microsoft-com:vml" xmlns:wp14="http://schemas.microsoft.com/office/word/2010/wordprocessingDrawing" xmlns:wp="http://schemas.openxmlformats.org/drawingml/2006/wordprocessingDrawing" xmlns:w10="urn:schemas-microsoft-com:office:word" xmlns:w="http://schemas.openxmlformats.org/wordprocessingml/2006/main" xmlns:w14="http://schemas.microsoft.com/office/word/2010/wordml" xmlns:w15="http://schemas.microsoft.com/office/word/2012/wordml" xmlns:w16cid="http://schemas.microsoft.com/office/word/2016/wordml/cid" xmlns:w16se="http://schemas.microsoft.com/office/word/2015/wordml/symex" xmlns:wpg="http://schemas.microsoft.com/office/word/2010/wordprocessingGroup" xmlns:wpi="http://schemas.microsoft.com/office/word/2010/wordprocessingInk" xmlns:wne="http://schemas.microsoft.com/office/word/2006/wordml" xmlns:wps="http://schemas.microsoft.com/office/word/2010/wordprocessingShape" mc:Ignorable="w14 w15 w16se w16cid wp14">
-  <w:footnote w:type="separator" w:id="-1">
-    <w:p>
-      <w:pPr>
-        <w:spacing w:after="0" w:line="240" w:lineRule="auto"/>
-      </w:pPr>
-      <w:r>
-        <w:separator/>
-      </w:r>
-    </w:p>
-  </w:footnote>
-  <w:footnote w:type="continuationSeparator" w:id="0">
-    <w:p>
-      <w:pPr>
-        <w:spacing w:after="0" w:line="240" w:lineRule="auto"/>
-      </w:pPr>
-      <w:r>
-        <w:continuationSeparator/>
-      </w:r>
-    </w:p>
-  </w:footnote>
-</w:footnotes>
-</file>
-
 <file path=word/styles.xml><?xml version="1.0" encoding="utf-8"?>
-<w:styles xmlns:mc="http://schemas.openxmlformats.org/markup-compatibility/2006" xmlns:r="http://schemas.openxmlformats.org/officeDocument/2006/relationships" xmlns:w="http://schemas.openxmlformats.org/wordprocessingml/2006/main" xmlns:w14="http://schemas.microsoft.com/office/word/2010/wordml" xmlns:w15="http://schemas.microsoft.com/office/word/2012/wordml" xmlns:w16cid="http://schemas.microsoft.com/office/word/2016/wordml/cid" xmlns:w16se="http://schemas.microsoft.com/office/word/2015/wordml/symex" mc:Ignorable="w14 w15 w16se w16cid">
+<w:styles xmlns:w="http://schemas.openxmlformats.org/wordprocessingml/2006/main" xmlns:w14="http://schemas.microsoft.com/office/word/2010/wordml" xmlns:mc="http://schemas.openxmlformats.org/markup-compatibility/2006" mc:Ignorable="w14">
   <w:docDefaults>
     <w:rPrDefault>
       <w:rPr>
-        <w:rFonts w:asciiTheme="minorHAnsi" w:eastAsiaTheme="minorHAnsi" w:hAnsiTheme="minorHAnsi" w:cstheme="minorBidi"/>
+        <w:rFonts w:ascii="Calibri" w:hAnsi="Calibri" w:eastAsia="Calibri" w:cs="" w:asciiTheme="minorHAnsi" w:cstheme="minorBidi" w:eastAsiaTheme="minorHAnsi" w:hAnsiTheme="minorHAnsi"/>
         <w:sz w:val="22"/>
         <w:szCs w:val="22"/>
         <w:lang w:val="en-US" w:eastAsia="en-US" w:bidi="ar-SA"/>
       </w:rPr>
     </w:rPrDefault>
     <w:pPrDefault>
-      <w:pPr>
-        <w:spacing w:after="160" w:line="259" w:lineRule="auto"/>
-      </w:pPr>
+      <w:pPr/>
     </w:pPrDefault>
   </w:docDefaults>
   <w:latentStyles w:defLockedState="0" w:defUIPriority="99" w:defSemiHidden="0" w:defUnhideWhenUsed="0" w:defQFormat="0" w:count="375">
     <w:lsdException w:name="Normal" w:uiPriority="0" w:qFormat="1"/>
     <w:lsdException w:name="heading 1" w:uiPriority="9" w:qFormat="1"/>
-    <w:lsdException w:name="heading 2" w:semiHidden="1" w:uiPriority="9" w:unhideWhenUsed="1" w:qFormat="1"/>
-    <w:lsdException w:name="heading 3" w:semiHidden="1" w:uiPriority="9" w:unhideWhenUsed="1" w:qFormat="1"/>
-    <w:lsdException w:name="heading 4" w:semiHidden="1" w:uiPriority="9" w:unhideWhenUsed="1" w:qFormat="1"/>
-    <w:lsdException w:name="heading 5" w:semiHidden="1" w:uiPriority="9" w:unhideWhenUsed="1" w:qFormat="1"/>
-    <w:lsdException w:name="heading 6" w:semiHidden="1" w:uiPriority="9" w:unhideWhenUsed="1" w:qFormat="1"/>
-    <w:lsdException w:name="heading 7" w:semiHidden="1" w:uiPriority="9" w:unhideWhenUsed="1" w:qFormat="1"/>
-    <w:lsdException w:name="heading 8" w:semiHidden="1" w:uiPriority="9" w:unhideWhenUsed="1" w:qFormat="1"/>
-    <w:lsdException w:name="heading 9" w:semiHidden="1" w:uiPriority="9" w:unhideWhenUsed="1" w:qFormat="1"/>
+    <w:lsdException w:name="heading 2" w:uiPriority="9" w:semiHidden="1" w:unhideWhenUsed="1" w:qFormat="1"/>
+    <w:lsdException w:name="heading 3" w:uiPriority="9" w:semiHidden="1" w:unhideWhenUsed="1" w:qFormat="1"/>
+    <w:lsdException w:name="heading 4" w:uiPriority="9" w:semiHidden="1" w:unhideWhenUsed="1" w:qFormat="1"/>
+    <w:lsdException w:name="heading 5" w:uiPriority="9" w:semiHidden="1" w:unhideWhenUsed="1" w:qFormat="1"/>
+    <w:lsdException w:name="heading 6" w:uiPriority="9" w:semiHidden="1" w:unhideWhenUsed="1" w:qFormat="1"/>
+    <w:lsdException w:name="heading 7" w:uiPriority="9" w:semiHidden="1" w:unhideWhenUsed="1" w:qFormat="1"/>
+    <w:lsdException w:name="heading 8" w:uiPriority="9" w:semiHidden="1" w:unhideWhenUsed="1" w:qFormat="1"/>
+    <w:lsdException w:name="heading 9" w:uiPriority="9" w:semiHidden="1" w:unhideWhenUsed="1" w:qFormat="1"/>
     <w:lsdException w:name="index 1" w:semiHidden="1" w:unhideWhenUsed="1"/>
     <w:lsdException w:name="index 2" w:semiHidden="1" w:unhideWhenUsed="1"/>
     <w:lsdException w:name="index 3" w:semiHidden="1" w:unhideWhenUsed="1"/>
@@ -1306,22 +1581,22 @@
     <w:lsdException w:name="index 7" w:semiHidden="1" w:unhideWhenUsed="1"/>
     <w:lsdException w:name="index 8" w:semiHidden="1" w:unhideWhenUsed="1"/>
     <w:lsdException w:name="index 9" w:semiHidden="1" w:unhideWhenUsed="1"/>
-    <w:lsdException w:name="toc 1" w:semiHidden="1" w:uiPriority="39" w:unhideWhenUsed="1"/>
-    <w:lsdException w:name="toc 2" w:semiHidden="1" w:uiPriority="39" w:unhideWhenUsed="1"/>
-    <w:lsdException w:name="toc 3" w:semiHidden="1" w:uiPriority="39" w:unhideWhenUsed="1"/>
-    <w:lsdException w:name="toc 4" w:semiHidden="1" w:uiPriority="39" w:unhideWhenUsed="1"/>
-    <w:lsdException w:name="toc 5" w:semiHidden="1" w:uiPriority="39" w:unhideWhenUsed="1"/>
-    <w:lsdException w:name="toc 6" w:semiHidden="1" w:uiPriority="39" w:unhideWhenUsed="1"/>
-    <w:lsdException w:name="toc 7" w:semiHidden="1" w:uiPriority="39" w:unhideWhenUsed="1"/>
-    <w:lsdException w:name="toc 8" w:semiHidden="1" w:uiPriority="39" w:unhideWhenUsed="1"/>
-    <w:lsdException w:name="toc 9" w:semiHidden="1" w:uiPriority="39" w:unhideWhenUsed="1"/>
+    <w:lsdException w:name="toc 1" w:uiPriority="39" w:semiHidden="1" w:unhideWhenUsed="1"/>
+    <w:lsdException w:name="toc 2" w:uiPriority="39" w:semiHidden="1" w:unhideWhenUsed="1"/>
+    <w:lsdException w:name="toc 3" w:uiPriority="39" w:semiHidden="1" w:unhideWhenUsed="1"/>
+    <w:lsdException w:name="toc 4" w:uiPriority="39" w:semiHidden="1" w:unhideWhenUsed="1"/>
+    <w:lsdException w:name="toc 5" w:uiPriority="39" w:semiHidden="1" w:unhideWhenUsed="1"/>
+    <w:lsdException w:name="toc 6" w:uiPriority="39" w:semiHidden="1" w:unhideWhenUsed="1"/>
+    <w:lsdException w:name="toc 7" w:uiPriority="39" w:semiHidden="1" w:unhideWhenUsed="1"/>
+    <w:lsdException w:name="toc 8" w:uiPriority="39" w:semiHidden="1" w:unhideWhenUsed="1"/>
+    <w:lsdException w:name="toc 9" w:uiPriority="39" w:semiHidden="1" w:unhideWhenUsed="1"/>
     <w:lsdException w:name="Normal Indent" w:semiHidden="1" w:unhideWhenUsed="1"/>
     <w:lsdException w:name="footnote text" w:semiHidden="1" w:unhideWhenUsed="1"/>
     <w:lsdException w:name="annotation text" w:semiHidden="1" w:unhideWhenUsed="1"/>
     <w:lsdException w:name="header" w:semiHidden="1" w:unhideWhenUsed="1"/>
     <w:lsdException w:name="footer" w:semiHidden="1" w:unhideWhenUsed="1"/>
     <w:lsdException w:name="index heading" w:semiHidden="1" w:unhideWhenUsed="1"/>
-    <w:lsdException w:name="caption" w:semiHidden="1" w:uiPriority="35" w:unhideWhenUsed="1" w:qFormat="1"/>
+    <w:lsdException w:name="caption" w:uiPriority="35" w:semiHidden="1" w:unhideWhenUsed="1" w:qFormat="1"/>
     <w:lsdException w:name="table of figures" w:semiHidden="1" w:unhideWhenUsed="1"/>
     <w:lsdException w:name="envelope address" w:semiHidden="1" w:unhideWhenUsed="1"/>
     <w:lsdException w:name="envelope return" w:semiHidden="1" w:unhideWhenUsed="1"/>
@@ -1352,7 +1627,7 @@
     <w:lsdException w:name="Title" w:uiPriority="10" w:qFormat="1"/>
     <w:lsdException w:name="Closing" w:semiHidden="1" w:unhideWhenUsed="1"/>
     <w:lsdException w:name="Signature" w:semiHidden="1" w:unhideWhenUsed="1"/>
-    <w:lsdException w:name="Default Paragraph Font" w:semiHidden="1" w:uiPriority="1" w:unhideWhenUsed="1"/>
+    <w:lsdException w:name="Default Paragraph Font" w:uiPriority="1" w:semiHidden="1" w:unhideWhenUsed="1"/>
     <w:lsdException w:name="Body Text" w:semiHidden="1" w:unhideWhenUsed="1"/>
     <w:lsdException w:name="Body Text Indent" w:semiHidden="1" w:unhideWhenUsed="1"/>
     <w:lsdException w:name="List Continue" w:semiHidden="1" w:unhideWhenUsed="1"/>
@@ -1552,8 +1827,8 @@
     <w:lsdException w:name="Subtle Reference" w:uiPriority="31" w:qFormat="1"/>
     <w:lsdException w:name="Intense Reference" w:uiPriority="32" w:qFormat="1"/>
     <w:lsdException w:name="Book Title" w:uiPriority="33" w:qFormat="1"/>
-    <w:lsdException w:name="Bibliography" w:semiHidden="1" w:uiPriority="37" w:unhideWhenUsed="1"/>
-    <w:lsdException w:name="TOC Heading" w:semiHidden="1" w:uiPriority="39" w:unhideWhenUsed="1" w:qFormat="1"/>
+    <w:lsdException w:name="Bibliography" w:uiPriority="37" w:semiHidden="1" w:unhideWhenUsed="1"/>
+    <w:lsdException w:name="TOC Heading" w:uiPriority="39" w:semiHidden="1" w:unhideWhenUsed="1" w:qFormat="1"/>
     <w:lsdException w:name="Plain Table 1" w:uiPriority="41"/>
     <w:lsdException w:name="Plain Table 2" w:uiPriority="42"/>
     <w:lsdException w:name="Plain Table 3" w:uiPriority="43"/>
@@ -1663,15 +1938,146 @@
     <w:lsdException w:name="Hashtag" w:semiHidden="1" w:unhideWhenUsed="1"/>
     <w:lsdException w:name="Unresolved Mention" w:semiHidden="1" w:unhideWhenUsed="1"/>
   </w:latentStyles>
-  <w:style w:type="paragraph" w:default="1" w:styleId="Standaard">
+  <w:style w:type="paragraph" w:styleId="Normal" w:default="1">
     <w:name w:val="Normal"/>
     <w:qFormat/>
+    <w:pPr>
+      <w:widowControl/>
+      <w:bidi w:val="0"/>
+      <w:spacing w:lineRule="auto" w:line="259" w:before="0" w:after="160"/>
+      <w:jc w:val="left"/>
+    </w:pPr>
+    <w:rPr>
+      <w:rFonts w:ascii="Calibri" w:hAnsi="Calibri" w:eastAsia="Calibri" w:cs="" w:asciiTheme="minorHAnsi" w:cstheme="minorBidi" w:eastAsiaTheme="minorHAnsi" w:hAnsiTheme="minorHAnsi"/>
+      <w:color w:val="auto"/>
+      <w:kern w:val="0"/>
+      <w:sz w:val="22"/>
+      <w:szCs w:val="22"/>
+      <w:lang w:val="en-US" w:eastAsia="en-US" w:bidi="ar-SA"/>
+    </w:rPr>
   </w:style>
-  <w:style w:type="character" w:default="1" w:styleId="Standaardalinea-lettertype">
+  <w:style w:type="character" w:styleId="DefaultParagraphFont" w:default="1">
     <w:name w:val="Default Paragraph Font"/>
     <w:uiPriority w:val="1"/>
     <w:semiHidden/>
     <w:unhideWhenUsed/>
+    <w:qFormat/>
+    <w:rPr/>
+  </w:style>
+  <w:style w:type="character" w:styleId="KoptekstChar" w:customStyle="1">
+    <w:name w:val="Koptekst Char"/>
+    <w:basedOn w:val="DefaultParagraphFont"/>
+    <w:link w:val="Koptekst"/>
+    <w:uiPriority w:val="99"/>
+    <w:qFormat/>
+    <w:rsid w:val="00df11f9"/>
+    <w:rPr/>
+  </w:style>
+  <w:style w:type="character" w:styleId="VoettekstChar" w:customStyle="1">
+    <w:name w:val="Voettekst Char"/>
+    <w:basedOn w:val="DefaultParagraphFont"/>
+    <w:link w:val="Voettekst"/>
+    <w:uiPriority w:val="99"/>
+    <w:qFormat/>
+    <w:rsid w:val="00df11f9"/>
+    <w:rPr/>
+  </w:style>
+  <w:style w:type="paragraph" w:styleId="Kop">
+    <w:name w:val="Kop"/>
+    <w:basedOn w:val="Normal"/>
+    <w:next w:val="Tekstblok"/>
+    <w:qFormat/>
+    <w:pPr>
+      <w:keepNext w:val="true"/>
+      <w:spacing w:before="240" w:after="120"/>
+    </w:pPr>
+    <w:rPr>
+      <w:rFonts w:ascii="Liberation Sans" w:hAnsi="Liberation Sans" w:eastAsia="Microsoft YaHei" w:cs="Arial"/>
+      <w:sz w:val="28"/>
+      <w:szCs w:val="28"/>
+    </w:rPr>
+  </w:style>
+  <w:style w:type="paragraph" w:styleId="Tekstblok">
+    <w:name w:val="Body Text"/>
+    <w:basedOn w:val="Normal"/>
+    <w:pPr>
+      <w:spacing w:lineRule="auto" w:line="288" w:before="0" w:after="140"/>
+    </w:pPr>
+    <w:rPr/>
+  </w:style>
+  <w:style w:type="paragraph" w:styleId="Lijst">
+    <w:name w:val="List"/>
+    <w:basedOn w:val="Tekstblok"/>
+    <w:pPr/>
+    <w:rPr>
+      <w:rFonts w:cs="Arial"/>
+    </w:rPr>
+  </w:style>
+  <w:style w:type="paragraph" w:styleId="Bijschrift">
+    <w:name w:val="Caption"/>
+    <w:basedOn w:val="Normal"/>
+    <w:qFormat/>
+    <w:pPr>
+      <w:suppressLineNumbers/>
+      <w:spacing w:before="120" w:after="120"/>
+    </w:pPr>
+    <w:rPr>
+      <w:rFonts w:cs="Arial"/>
+      <w:i/>
+      <w:iCs/>
+      <w:sz w:val="24"/>
+      <w:szCs w:val="24"/>
+    </w:rPr>
+  </w:style>
+  <w:style w:type="paragraph" w:styleId="Index">
+    <w:name w:val="Index"/>
+    <w:basedOn w:val="Normal"/>
+    <w:qFormat/>
+    <w:pPr>
+      <w:suppressLineNumbers/>
+    </w:pPr>
+    <w:rPr>
+      <w:rFonts w:cs="Arial"/>
+    </w:rPr>
+  </w:style>
+  <w:style w:type="paragraph" w:styleId="Koptekst">
+    <w:name w:val="Header"/>
+    <w:basedOn w:val="Normal"/>
+    <w:link w:val="KoptekstChar"/>
+    <w:uiPriority w:val="99"/>
+    <w:unhideWhenUsed/>
+    <w:rsid w:val="00df11f9"/>
+    <w:pPr>
+      <w:tabs>
+        <w:tab w:val="center" w:pos="4680" w:leader="none"/>
+        <w:tab w:val="right" w:pos="9360" w:leader="none"/>
+      </w:tabs>
+      <w:spacing w:lineRule="auto" w:line="240" w:before="0" w:after="0"/>
+    </w:pPr>
+    <w:rPr/>
+  </w:style>
+  <w:style w:type="paragraph" w:styleId="Voettekst">
+    <w:name w:val="Footer"/>
+    <w:basedOn w:val="Normal"/>
+    <w:link w:val="VoettekstChar"/>
+    <w:uiPriority w:val="99"/>
+    <w:unhideWhenUsed/>
+    <w:rsid w:val="00df11f9"/>
+    <w:pPr>
+      <w:tabs>
+        <w:tab w:val="center" w:pos="4680" w:leader="none"/>
+        <w:tab w:val="right" w:pos="9360" w:leader="none"/>
+      </w:tabs>
+      <w:spacing w:lineRule="auto" w:line="240" w:before="0" w:after="0"/>
+    </w:pPr>
+    <w:rPr/>
+  </w:style>
+  <w:style w:type="numbering" w:styleId="NoList" w:default="1">
+    <w:name w:val="No List"/>
+    <w:uiPriority w:val="99"/>
+    <w:semiHidden/>
+    <w:unhideWhenUsed/>
+    <w:qFormat/>
   </w:style>
   <w:style w:type="table" w:default="1" w:styleId="Standaardtabel">
     <w:name w:val="Normal Table"/>
@@ -1688,72 +2094,22 @@
       </w:tblCellMar>
     </w:tblPr>
   </w:style>
-  <w:style w:type="numbering" w:default="1" w:styleId="Geenlijst">
-    <w:name w:val="No List"/>
-    <w:uiPriority w:val="99"/>
-    <w:semiHidden/>
-    <w:unhideWhenUsed/>
-  </w:style>
-  <w:style w:type="paragraph" w:styleId="Koptekst">
-    <w:name w:val="header"/>
-    <w:basedOn w:val="Standaard"/>
-    <w:link w:val="KoptekstChar"/>
-    <w:uiPriority w:val="99"/>
-    <w:unhideWhenUsed/>
-    <w:rsid w:val="00DF11F9"/>
-    <w:pPr>
-      <w:tabs>
-        <w:tab w:val="center" w:pos="4680"/>
-        <w:tab w:val="right" w:pos="9360"/>
-      </w:tabs>
-      <w:spacing w:after="0" w:line="240" w:lineRule="auto"/>
-    </w:pPr>
-  </w:style>
-  <w:style w:type="character" w:customStyle="1" w:styleId="KoptekstChar">
-    <w:name w:val="Koptekst Char"/>
-    <w:basedOn w:val="Standaardalinea-lettertype"/>
-    <w:link w:val="Koptekst"/>
-    <w:uiPriority w:val="99"/>
-    <w:rsid w:val="00DF11F9"/>
-  </w:style>
-  <w:style w:type="paragraph" w:styleId="Voettekst">
-    <w:name w:val="footer"/>
-    <w:basedOn w:val="Standaard"/>
-    <w:link w:val="VoettekstChar"/>
-    <w:uiPriority w:val="99"/>
-    <w:unhideWhenUsed/>
-    <w:rsid w:val="00DF11F9"/>
-    <w:pPr>
-      <w:tabs>
-        <w:tab w:val="center" w:pos="4680"/>
-        <w:tab w:val="right" w:pos="9360"/>
-      </w:tabs>
-      <w:spacing w:after="0" w:line="240" w:lineRule="auto"/>
-    </w:pPr>
-  </w:style>
-  <w:style w:type="character" w:customStyle="1" w:styleId="VoettekstChar">
-    <w:name w:val="Voettekst Char"/>
-    <w:basedOn w:val="Standaardalinea-lettertype"/>
-    <w:link w:val="Voettekst"/>
-    <w:uiPriority w:val="99"/>
-    <w:rsid w:val="00DF11F9"/>
-  </w:style>
   <w:style w:type="table" w:styleId="Tabelraster">
     <w:name w:val="Table Grid"/>
     <w:basedOn w:val="Standaardtabel"/>
     <w:uiPriority w:val="39"/>
-    <w:rsid w:val="0058258E"/>
+    <w:rsid w:val="0058258e"/>
     <w:pPr>
       <w:spacing w:after="0" w:line="240" w:lineRule="auto"/>
     </w:pPr>
     <w:tblPr>
       <w:tblBorders>
-        <w:top w:val="single" w:sz="4" w:space="0" w:color="auto"/>
-        <w:left w:val="single" w:sz="4" w:space="0" w:color="auto"/>
-        <w:bottom w:val="single" w:sz="4" w:space="0" w:color="auto"/>
-        <w:right w:val="single" w:sz="4" w:space="0" w:color="auto"/>
-        <w:insideH w:val="single" w:sz="4" w:space="0" w:color="auto"/>
-        <w:insideV w:val="single" w:sz="4" w:space="0" w:color="auto"/>
+        <w:top w:val="single" w:color="auto" w:sz="4" w:space="0"/>
+        <w:left w:val="single" w:color="auto" w:sz="4" w:space="0"/>
+        <w:bottom w:val="single" w:color="auto" w:sz="4" w:space="0"/>
+        <w:right w:val="single" w:color="auto" w:sz="4" w:space="0"/>
+        <w:insideH w:val="single" w:color="auto" w:sz="4" w:space="0"/>
+        <w:insideV w:val="single" w:color="auto" w:sz="4" w:space="0"/>
       </w:tblBorders>
     </w:tblPr>
   </w:style>
@@ -1761,7 +2117,7 @@
     <w:name w:val="Plain Table 1"/>
     <w:basedOn w:val="Standaardtabel"/>
     <w:uiPriority w:val="41"/>
-    <w:rsid w:val="0063051F"/>
+    <w:rsid w:val="0063051f"/>
     <w:pPr>
       <w:spacing w:after="0" w:line="240" w:lineRule="auto"/>
     </w:pPr>
@@ -1769,12 +2125,12 @@
       <w:tblStyleRowBandSize w:val="1"/>
       <w:tblStyleColBandSize w:val="1"/>
       <w:tblBorders>
-        <w:top w:val="single" w:sz="4" w:space="0" w:color="BFBFBF" w:themeColor="background1" w:themeShade="BF"/>
-        <w:left w:val="single" w:sz="4" w:space="0" w:color="BFBFBF" w:themeColor="background1" w:themeShade="BF"/>
-        <w:bottom w:val="single" w:sz="4" w:space="0" w:color="BFBFBF" w:themeColor="background1" w:themeShade="BF"/>
-        <w:right w:val="single" w:sz="4" w:space="0" w:color="BFBFBF" w:themeColor="background1" w:themeShade="BF"/>
-        <w:insideH w:val="single" w:sz="4" w:space="0" w:color="BFBFBF" w:themeColor="background1" w:themeShade="BF"/>
-        <w:insideV w:val="single" w:sz="4" w:space="0" w:color="BFBFBF" w:themeColor="background1" w:themeShade="BF"/>
+        <w:top w:val="single" w:color="BFBFBF" w:themeColor="background1" w:sz="4" w:space="0"/>
+        <w:left w:val="single" w:color="BFBFBF" w:themeColor="background1" w:sz="4" w:space="0"/>
+        <w:bottom w:val="single" w:color="BFBFBF" w:themeColor="background1" w:sz="4" w:space="0"/>
+        <w:right w:val="single" w:color="BFBFBF" w:themeColor="background1" w:sz="4" w:space="0"/>
+        <w:insideH w:val="single" w:color="BFBFBF" w:themeColor="background1" w:sz="4" w:space="0"/>
+        <w:insideV w:val="single" w:color="BFBFBF" w:themeColor="background1" w:sz="4" w:space="0"/>
       </w:tblBorders>
     </w:tblPr>
     <w:tblStylePr w:type="firstRow">
@@ -1782,6 +2138,7 @@
         <w:b/>
         <w:bCs/>
       </w:rPr>
+      <w:tblPr/>
     </w:tblStylePr>
     <w:tblStylePr w:type="lastRow">
       <w:rPr>
@@ -1791,7 +2148,7 @@
       <w:tblPr/>
       <w:tcPr>
         <w:tcBorders>
-          <w:top w:val="double" w:sz="4" w:space="0" w:color="BFBFBF" w:themeColor="background1" w:themeShade="BF"/>
+          <w:top w:val="double" w:color="BFBFBF" w:themeColor="background1" w:sz="4" w:space="0"/>
         </w:tcBorders>
       </w:tcPr>
     </w:tblStylePr>
@@ -1800,23 +2157,25 @@
         <w:b/>
         <w:bCs/>
       </w:rPr>
+      <w:tblPr/>
     </w:tblStylePr>
     <w:tblStylePr w:type="lastCol">
       <w:rPr>
         <w:b/>
         <w:bCs/>
       </w:rPr>
+      <w:tblPr/>
     </w:tblStylePr>
     <w:tblStylePr w:type="band1Vert">
       <w:tblPr/>
       <w:tcPr>
-        <w:shd w:val="clear" w:color="auto" w:fill="F2F2F2" w:themeFill="background1" w:themeFillShade="F2"/>
+        <w:shd w:val="clear" w:color="auto" w:fill="F2F2F2" w:themeFill="background1" w:themeFillShade="f2"/>
       </w:tcPr>
     </w:tblStylePr>
     <w:tblStylePr w:type="band1Horz">
       <w:tblPr/>
       <w:tcPr>
-        <w:shd w:val="clear" w:color="auto" w:fill="F2F2F2" w:themeFill="background1" w:themeFillShade="F2"/>
+        <w:shd w:val="clear" w:color="auto" w:fill="F2F2F2" w:themeFill="background1" w:themeFillShade="f2"/>
       </w:tcPr>
     </w:tblStylePr>
   </w:style>
@@ -1824,18 +2183,18 @@
     <w:name w:val="Grid Table Light"/>
     <w:basedOn w:val="Standaardtabel"/>
     <w:uiPriority w:val="40"/>
-    <w:rsid w:val="0063051F"/>
+    <w:rsid w:val="0063051f"/>
     <w:pPr>
       <w:spacing w:after="0" w:line="240" w:lineRule="auto"/>
     </w:pPr>
     <w:tblPr>
       <w:tblBorders>
-        <w:top w:val="single" w:sz="4" w:space="0" w:color="BFBFBF" w:themeColor="background1" w:themeShade="BF"/>
-        <w:left w:val="single" w:sz="4" w:space="0" w:color="BFBFBF" w:themeColor="background1" w:themeShade="BF"/>
-        <w:bottom w:val="single" w:sz="4" w:space="0" w:color="BFBFBF" w:themeColor="background1" w:themeShade="BF"/>
-        <w:right w:val="single" w:sz="4" w:space="0" w:color="BFBFBF" w:themeColor="background1" w:themeShade="BF"/>
-        <w:insideH w:val="single" w:sz="4" w:space="0" w:color="BFBFBF" w:themeColor="background1" w:themeShade="BF"/>
-        <w:insideV w:val="single" w:sz="4" w:space="0" w:color="BFBFBF" w:themeColor="background1" w:themeShade="BF"/>
+        <w:top w:val="single" w:color="BFBFBF" w:themeColor="background1" w:sz="4" w:space="0"/>
+        <w:left w:val="single" w:color="BFBFBF" w:themeColor="background1" w:sz="4" w:space="0"/>
+        <w:bottom w:val="single" w:color="BFBFBF" w:themeColor="background1" w:sz="4" w:space="0"/>
+        <w:right w:val="single" w:color="BFBFBF" w:themeColor="background1" w:sz="4" w:space="0"/>
+        <w:insideH w:val="single" w:color="BFBFBF" w:themeColor="background1" w:sz="4" w:space="0"/>
+        <w:insideV w:val="single" w:color="BFBFBF" w:themeColor="background1" w:sz="4" w:space="0"/>
       </w:tblBorders>
     </w:tblPr>
   </w:style>

</xml_diff>

<commit_message>
Plays ambiance, bunker ambiance audio, updated rule doc layouts.
</commit_message>
<xml_diff>
--- a/Resources/HiddenListenerEnemyCodes.docx
+++ b/Resources/HiddenListenerEnemyCodes.docx
@@ -9,24 +9,22 @@
         <w:rPr>
           <w:rFonts w:ascii="Source Code Pro" w:hAnsi="Source Code Pro"/>
           <w:b/>
-          <w:sz w:val="28"/>
+          <w:sz w:val="44"/>
         </w:rPr>
       </w:pPr>
       <w:r>
         <w:rPr>
           <w:rFonts w:ascii="Source Code Pro" w:hAnsi="Source Code Pro"/>
           <w:b/>
-          <w:sz w:val="28"/>
+          <w:sz w:val="44"/>
         </w:rPr>
         <w:t xml:space="preserve">Enemy </w:t>
       </w:r>
-      <w:bookmarkStart w:id="0" w:name="_GoBack"/>
-      <w:bookmarkEnd w:id="0"/>
       <w:r>
         <w:rPr>
           <w:rFonts w:ascii="Source Code Pro" w:hAnsi="Source Code Pro"/>
           <w:b/>
-          <w:sz w:val="28"/>
+          <w:sz w:val="44"/>
         </w:rPr>
         <w:t>Codes</w:t>
       </w:r>
@@ -37,22 +35,24 @@
         <w:rPr>
           <w:rFonts w:ascii="Source Code Pro" w:hAnsi="Source Code Pro"/>
           <w:b/>
-          <w:sz w:val="28"/>
+          <w:sz w:val="44"/>
         </w:rPr>
       </w:pPr>
+      <w:bookmarkStart w:id="0" w:name="_GoBack"/>
+      <w:bookmarkEnd w:id="0"/>
     </w:p>
     <w:p>
       <w:pPr>
         <w:spacing w:after="0" w:line="276" w:lineRule="auto"/>
         <w:rPr>
           <w:rFonts w:ascii="Source Code Pro" w:hAnsi="Source Code Pro"/>
-          <w:sz w:val="28"/>
+          <w:sz w:val="44"/>
         </w:rPr>
       </w:pPr>
       <w:r>
         <w:rPr>
           <w:rFonts w:ascii="Source Code Pro" w:hAnsi="Source Code Pro"/>
-          <w:sz w:val="28"/>
+          <w:sz w:val="44"/>
         </w:rPr>
         <w:t>Status</w:t>
       </w:r>
@@ -64,7 +64,7 @@
         <w:tblLook w:val="04A0" w:firstRow="1" w:lastRow="0" w:firstColumn="1" w:lastColumn="0" w:noHBand="0" w:noVBand="1"/>
       </w:tblPr>
       <w:tblGrid>
-        <w:gridCol w:w="2750"/>
+        <w:gridCol w:w="3384"/>
         <w:gridCol w:w="2751"/>
       </w:tblGrid>
       <w:tr>
@@ -77,13 +77,13 @@
               <w:spacing w:line="276" w:lineRule="auto"/>
               <w:rPr>
                 <w:rFonts w:ascii="Source Code Pro" w:hAnsi="Source Code Pro"/>
-                <w:sz w:val="28"/>
-              </w:rPr>
-            </w:pPr>
-            <w:r>
-              <w:rPr>
-                <w:rFonts w:ascii="Source Code Pro" w:hAnsi="Source Code Pro"/>
-                <w:sz w:val="28"/>
+                <w:sz w:val="44"/>
+              </w:rPr>
+            </w:pPr>
+            <w:r>
+              <w:rPr>
+                <w:rFonts w:ascii="Source Code Pro" w:hAnsi="Source Code Pro"/>
+                <w:sz w:val="44"/>
               </w:rPr>
               <w:t>Clear</w:t>
             </w:r>
@@ -98,13 +98,13 @@
               <w:spacing w:line="276" w:lineRule="auto"/>
               <w:rPr>
                 <w:rFonts w:ascii="Source Code Pro" w:hAnsi="Source Code Pro"/>
-                <w:sz w:val="28"/>
-              </w:rPr>
-            </w:pPr>
-            <w:r>
-              <w:rPr>
-                <w:rFonts w:ascii="Source Code Pro" w:hAnsi="Source Code Pro"/>
-                <w:sz w:val="28"/>
+                <w:sz w:val="44"/>
+              </w:rPr>
+            </w:pPr>
+            <w:r>
+              <w:rPr>
+                <w:rFonts w:ascii="Source Code Pro" w:hAnsi="Source Code Pro"/>
+                <w:sz w:val="44"/>
               </w:rPr>
               <w:t>H</w:t>
             </w:r>
@@ -121,13 +121,13 @@
               <w:spacing w:line="276" w:lineRule="auto"/>
               <w:rPr>
                 <w:rFonts w:ascii="Source Code Pro" w:hAnsi="Source Code Pro"/>
-                <w:sz w:val="28"/>
-              </w:rPr>
-            </w:pPr>
-            <w:r>
-              <w:rPr>
-                <w:rFonts w:ascii="Source Code Pro" w:hAnsi="Source Code Pro"/>
-                <w:sz w:val="28"/>
+                <w:sz w:val="44"/>
+              </w:rPr>
+            </w:pPr>
+            <w:r>
+              <w:rPr>
+                <w:rFonts w:ascii="Source Code Pro" w:hAnsi="Source Code Pro"/>
+                <w:sz w:val="44"/>
               </w:rPr>
               <w:t>Dangerous</w:t>
             </w:r>
@@ -142,13 +142,13 @@
               <w:spacing w:line="276" w:lineRule="auto"/>
               <w:rPr>
                 <w:rFonts w:ascii="Source Code Pro" w:hAnsi="Source Code Pro"/>
-                <w:sz w:val="28"/>
-              </w:rPr>
-            </w:pPr>
-            <w:r>
-              <w:rPr>
-                <w:rFonts w:ascii="Source Code Pro" w:hAnsi="Source Code Pro"/>
-                <w:sz w:val="28"/>
+                <w:sz w:val="44"/>
+              </w:rPr>
+            </w:pPr>
+            <w:r>
+              <w:rPr>
+                <w:rFonts w:ascii="Source Code Pro" w:hAnsi="Source Code Pro"/>
+                <w:sz w:val="44"/>
               </w:rPr>
               <w:t>F</w:t>
             </w:r>
@@ -165,13 +165,13 @@
               <w:spacing w:line="276" w:lineRule="auto"/>
               <w:rPr>
                 <w:rFonts w:ascii="Source Code Pro" w:hAnsi="Source Code Pro"/>
-                <w:sz w:val="28"/>
-              </w:rPr>
-            </w:pPr>
-            <w:r>
-              <w:rPr>
-                <w:rFonts w:ascii="Source Code Pro" w:hAnsi="Source Code Pro"/>
-                <w:sz w:val="28"/>
+                <w:sz w:val="44"/>
+              </w:rPr>
+            </w:pPr>
+            <w:r>
+              <w:rPr>
+                <w:rFonts w:ascii="Source Code Pro" w:hAnsi="Source Code Pro"/>
+                <w:sz w:val="44"/>
               </w:rPr>
               <w:t>Unknown</w:t>
             </w:r>
@@ -186,13 +186,13 @@
               <w:spacing w:line="276" w:lineRule="auto"/>
               <w:rPr>
                 <w:rFonts w:ascii="Source Code Pro" w:hAnsi="Source Code Pro"/>
-                <w:sz w:val="28"/>
-              </w:rPr>
-            </w:pPr>
-            <w:r>
-              <w:rPr>
-                <w:rFonts w:ascii="Source Code Pro" w:hAnsi="Source Code Pro"/>
-                <w:sz w:val="28"/>
+                <w:sz w:val="44"/>
+              </w:rPr>
+            </w:pPr>
+            <w:r>
+              <w:rPr>
+                <w:rFonts w:ascii="Source Code Pro" w:hAnsi="Source Code Pro"/>
+                <w:sz w:val="44"/>
               </w:rPr>
               <w:t>A</w:t>
             </w:r>
@@ -209,13 +209,13 @@
               <w:spacing w:line="276" w:lineRule="auto"/>
               <w:rPr>
                 <w:rFonts w:ascii="Source Code Pro" w:hAnsi="Source Code Pro"/>
-                <w:sz w:val="28"/>
-              </w:rPr>
-            </w:pPr>
-            <w:r>
-              <w:rPr>
-                <w:rFonts w:ascii="Source Code Pro" w:hAnsi="Source Code Pro"/>
-                <w:sz w:val="28"/>
+                <w:sz w:val="44"/>
+              </w:rPr>
+            </w:pPr>
+            <w:r>
+              <w:rPr>
+                <w:rFonts w:ascii="Source Code Pro" w:hAnsi="Source Code Pro"/>
+                <w:sz w:val="44"/>
               </w:rPr>
               <w:t>Inaccessible</w:t>
             </w:r>
@@ -230,13 +230,13 @@
               <w:spacing w:line="276" w:lineRule="auto"/>
               <w:rPr>
                 <w:rFonts w:ascii="Source Code Pro" w:hAnsi="Source Code Pro"/>
-                <w:sz w:val="28"/>
-              </w:rPr>
-            </w:pPr>
-            <w:r>
-              <w:rPr>
-                <w:rFonts w:ascii="Source Code Pro" w:hAnsi="Source Code Pro"/>
-                <w:sz w:val="28"/>
+                <w:sz w:val="44"/>
+              </w:rPr>
+            </w:pPr>
+            <w:r>
+              <w:rPr>
+                <w:rFonts w:ascii="Source Code Pro" w:hAnsi="Source Code Pro"/>
+                <w:sz w:val="44"/>
               </w:rPr>
               <w:t>C</w:t>
             </w:r>
@@ -249,7 +249,7 @@
         <w:spacing w:after="0" w:line="276" w:lineRule="auto"/>
         <w:rPr>
           <w:rFonts w:ascii="Source Code Pro" w:hAnsi="Source Code Pro"/>
-          <w:sz w:val="28"/>
+          <w:sz w:val="44"/>
         </w:rPr>
       </w:pPr>
     </w:p>
@@ -258,13 +258,13 @@
         <w:spacing w:after="0" w:line="276" w:lineRule="auto"/>
         <w:rPr>
           <w:rFonts w:ascii="Source Code Pro" w:hAnsi="Source Code Pro"/>
-          <w:sz w:val="28"/>
+          <w:sz w:val="44"/>
         </w:rPr>
       </w:pPr>
       <w:r>
         <w:rPr>
           <w:rFonts w:ascii="Source Code Pro" w:hAnsi="Source Code Pro"/>
-          <w:sz w:val="28"/>
+          <w:sz w:val="44"/>
         </w:rPr>
         <w:t>Troop types</w:t>
       </w:r>
@@ -289,13 +289,13 @@
               <w:spacing w:line="276" w:lineRule="auto"/>
               <w:rPr>
                 <w:rFonts w:ascii="Source Code Pro" w:hAnsi="Source Code Pro"/>
-                <w:sz w:val="28"/>
-              </w:rPr>
-            </w:pPr>
-            <w:r>
-              <w:rPr>
-                <w:rFonts w:ascii="Source Code Pro" w:hAnsi="Source Code Pro"/>
-                <w:sz w:val="28"/>
+                <w:sz w:val="44"/>
+              </w:rPr>
+            </w:pPr>
+            <w:r>
+              <w:rPr>
+                <w:rFonts w:ascii="Source Code Pro" w:hAnsi="Source Code Pro"/>
+                <w:sz w:val="44"/>
               </w:rPr>
               <w:t>Infantry</w:t>
             </w:r>
@@ -310,13 +310,13 @@
               <w:spacing w:line="276" w:lineRule="auto"/>
               <w:rPr>
                 <w:rFonts w:ascii="Source Code Pro" w:hAnsi="Source Code Pro"/>
-                <w:sz w:val="28"/>
-              </w:rPr>
-            </w:pPr>
-            <w:r>
-              <w:rPr>
-                <w:rFonts w:ascii="Source Code Pro" w:hAnsi="Source Code Pro"/>
-                <w:sz w:val="28"/>
+                <w:sz w:val="44"/>
+              </w:rPr>
+            </w:pPr>
+            <w:r>
+              <w:rPr>
+                <w:rFonts w:ascii="Source Code Pro" w:hAnsi="Source Code Pro"/>
+                <w:sz w:val="44"/>
               </w:rPr>
               <w:t>H</w:t>
             </w:r>
@@ -333,13 +333,13 @@
               <w:spacing w:line="276" w:lineRule="auto"/>
               <w:rPr>
                 <w:rFonts w:ascii="Source Code Pro" w:hAnsi="Source Code Pro"/>
-                <w:sz w:val="28"/>
-              </w:rPr>
-            </w:pPr>
-            <w:r>
-              <w:rPr>
-                <w:rFonts w:ascii="Source Code Pro" w:hAnsi="Source Code Pro"/>
-                <w:sz w:val="28"/>
+                <w:sz w:val="44"/>
+              </w:rPr>
+            </w:pPr>
+            <w:r>
+              <w:rPr>
+                <w:rFonts w:ascii="Source Code Pro" w:hAnsi="Source Code Pro"/>
+                <w:sz w:val="44"/>
               </w:rPr>
               <w:t>Cavalry</w:t>
             </w:r>
@@ -354,13 +354,13 @@
               <w:spacing w:line="276" w:lineRule="auto"/>
               <w:rPr>
                 <w:rFonts w:ascii="Source Code Pro" w:hAnsi="Source Code Pro"/>
-                <w:sz w:val="28"/>
-              </w:rPr>
-            </w:pPr>
-            <w:r>
-              <w:rPr>
-                <w:rFonts w:ascii="Source Code Pro" w:hAnsi="Source Code Pro"/>
-                <w:sz w:val="28"/>
+                <w:sz w:val="44"/>
+              </w:rPr>
+            </w:pPr>
+            <w:r>
+              <w:rPr>
+                <w:rFonts w:ascii="Source Code Pro" w:hAnsi="Source Code Pro"/>
+                <w:sz w:val="44"/>
               </w:rPr>
               <w:t>G</w:t>
             </w:r>
@@ -377,13 +377,13 @@
               <w:spacing w:line="276" w:lineRule="auto"/>
               <w:rPr>
                 <w:rFonts w:ascii="Source Code Pro" w:hAnsi="Source Code Pro"/>
-                <w:sz w:val="28"/>
-              </w:rPr>
-            </w:pPr>
-            <w:r>
-              <w:rPr>
-                <w:rFonts w:ascii="Source Code Pro" w:hAnsi="Source Code Pro"/>
-                <w:sz w:val="28"/>
+                <w:sz w:val="44"/>
+              </w:rPr>
+            </w:pPr>
+            <w:r>
+              <w:rPr>
+                <w:rFonts w:ascii="Source Code Pro" w:hAnsi="Source Code Pro"/>
+                <w:sz w:val="44"/>
               </w:rPr>
               <w:t>Tanks</w:t>
             </w:r>
@@ -398,13 +398,13 @@
               <w:spacing w:line="276" w:lineRule="auto"/>
               <w:rPr>
                 <w:rFonts w:ascii="Source Code Pro" w:hAnsi="Source Code Pro"/>
-                <w:sz w:val="28"/>
-              </w:rPr>
-            </w:pPr>
-            <w:r>
-              <w:rPr>
-                <w:rFonts w:ascii="Source Code Pro" w:hAnsi="Source Code Pro"/>
-                <w:sz w:val="28"/>
+                <w:sz w:val="44"/>
+              </w:rPr>
+            </w:pPr>
+            <w:r>
+              <w:rPr>
+                <w:rFonts w:ascii="Source Code Pro" w:hAnsi="Source Code Pro"/>
+                <w:sz w:val="44"/>
               </w:rPr>
               <w:t>C</w:t>
             </w:r>
@@ -421,13 +421,13 @@
               <w:spacing w:line="276" w:lineRule="auto"/>
               <w:rPr>
                 <w:rFonts w:ascii="Source Code Pro" w:hAnsi="Source Code Pro"/>
-                <w:sz w:val="28"/>
-              </w:rPr>
-            </w:pPr>
-            <w:r>
-              <w:rPr>
-                <w:rFonts w:ascii="Source Code Pro" w:hAnsi="Source Code Pro"/>
-                <w:sz w:val="28"/>
+                <w:sz w:val="44"/>
+              </w:rPr>
+            </w:pPr>
+            <w:r>
+              <w:rPr>
+                <w:rFonts w:ascii="Source Code Pro" w:hAnsi="Source Code Pro"/>
+                <w:sz w:val="44"/>
               </w:rPr>
               <w:t>Anti-tank</w:t>
             </w:r>
@@ -442,13 +442,13 @@
               <w:spacing w:line="276" w:lineRule="auto"/>
               <w:rPr>
                 <w:rFonts w:ascii="Source Code Pro" w:hAnsi="Source Code Pro"/>
-                <w:sz w:val="28"/>
-              </w:rPr>
-            </w:pPr>
-            <w:r>
-              <w:rPr>
-                <w:rFonts w:ascii="Source Code Pro" w:hAnsi="Source Code Pro"/>
-                <w:sz w:val="28"/>
+                <w:sz w:val="44"/>
+              </w:rPr>
+            </w:pPr>
+            <w:r>
+              <w:rPr>
+                <w:rFonts w:ascii="Source Code Pro" w:hAnsi="Source Code Pro"/>
+                <w:sz w:val="44"/>
               </w:rPr>
               <w:t>A</w:t>
             </w:r>
@@ -461,7 +461,7 @@
         <w:spacing w:after="0" w:line="276" w:lineRule="auto"/>
         <w:rPr>
           <w:rFonts w:ascii="Source Code Pro" w:hAnsi="Source Code Pro"/>
-          <w:sz w:val="28"/>
+          <w:sz w:val="44"/>
         </w:rPr>
       </w:pPr>
     </w:p>
@@ -469,13 +469,13 @@
       <w:pPr>
         <w:rPr>
           <w:rFonts w:ascii="Source Code Pro" w:hAnsi="Source Code Pro"/>
-          <w:sz w:val="28"/>
+          <w:sz w:val="44"/>
         </w:rPr>
       </w:pPr>
       <w:r>
         <w:rPr>
           <w:rFonts w:ascii="Source Code Pro" w:hAnsi="Source Code Pro"/>
-          <w:sz w:val="28"/>
+          <w:sz w:val="44"/>
         </w:rPr>
         <w:t>Alliance</w:t>
       </w:r>
@@ -499,13 +499,13 @@
             <w:pPr>
               <w:rPr>
                 <w:rFonts w:ascii="Source Code Pro" w:hAnsi="Source Code Pro"/>
-                <w:sz w:val="28"/>
-              </w:rPr>
-            </w:pPr>
-            <w:r>
-              <w:rPr>
-                <w:rFonts w:ascii="Source Code Pro" w:hAnsi="Source Code Pro"/>
-                <w:sz w:val="28"/>
+                <w:sz w:val="44"/>
+              </w:rPr>
+            </w:pPr>
+            <w:r>
+              <w:rPr>
+                <w:rFonts w:ascii="Source Code Pro" w:hAnsi="Source Code Pro"/>
+                <w:sz w:val="44"/>
               </w:rPr>
               <w:t>Friendly</w:t>
             </w:r>
@@ -519,13 +519,13 @@
             <w:pPr>
               <w:rPr>
                 <w:rFonts w:ascii="Source Code Pro" w:hAnsi="Source Code Pro"/>
-                <w:sz w:val="28"/>
-              </w:rPr>
-            </w:pPr>
-            <w:r>
-              <w:rPr>
-                <w:rFonts w:ascii="Source Code Pro" w:hAnsi="Source Code Pro"/>
-                <w:sz w:val="28"/>
+                <w:sz w:val="44"/>
+              </w:rPr>
+            </w:pPr>
+            <w:r>
+              <w:rPr>
+                <w:rFonts w:ascii="Source Code Pro" w:hAnsi="Source Code Pro"/>
+                <w:sz w:val="44"/>
               </w:rPr>
               <w:t>B</w:t>
             </w:r>
@@ -541,13 +541,13 @@
             <w:pPr>
               <w:rPr>
                 <w:rFonts w:ascii="Source Code Pro" w:hAnsi="Source Code Pro"/>
-                <w:sz w:val="28"/>
-              </w:rPr>
-            </w:pPr>
-            <w:r>
-              <w:rPr>
-                <w:rFonts w:ascii="Source Code Pro" w:hAnsi="Source Code Pro"/>
-                <w:sz w:val="28"/>
+                <w:sz w:val="44"/>
+              </w:rPr>
+            </w:pPr>
+            <w:r>
+              <w:rPr>
+                <w:rFonts w:ascii="Source Code Pro" w:hAnsi="Source Code Pro"/>
+                <w:sz w:val="44"/>
               </w:rPr>
               <w:t>Hostile</w:t>
             </w:r>
@@ -561,13 +561,13 @@
             <w:pPr>
               <w:rPr>
                 <w:rFonts w:ascii="Source Code Pro" w:hAnsi="Source Code Pro"/>
-                <w:sz w:val="28"/>
-              </w:rPr>
-            </w:pPr>
-            <w:r>
-              <w:rPr>
-                <w:rFonts w:ascii="Source Code Pro" w:hAnsi="Source Code Pro"/>
-                <w:sz w:val="28"/>
+                <w:sz w:val="44"/>
+              </w:rPr>
+            </w:pPr>
+            <w:r>
+              <w:rPr>
+                <w:rFonts w:ascii="Source Code Pro" w:hAnsi="Source Code Pro"/>
+                <w:sz w:val="44"/>
               </w:rPr>
               <w:t>D</w:t>
             </w:r>
@@ -579,13 +579,13 @@
       <w:pPr>
         <w:rPr>
           <w:rFonts w:ascii="Source Code Pro" w:hAnsi="Source Code Pro"/>
-          <w:sz w:val="28"/>
+          <w:sz w:val="44"/>
         </w:rPr>
       </w:pPr>
       <w:r>
         <w:rPr>
           <w:rFonts w:ascii="Source Code Pro" w:hAnsi="Source Code Pro"/>
-          <w:sz w:val="28"/>
+          <w:sz w:val="44"/>
         </w:rPr>
         <w:br w:type="page"/>
       </w:r>
@@ -595,13 +595,13 @@
         <w:spacing w:after="0" w:line="276" w:lineRule="auto"/>
         <w:rPr>
           <w:rFonts w:ascii="Source Code Pro" w:hAnsi="Source Code Pro"/>
-          <w:sz w:val="28"/>
+          <w:sz w:val="44"/>
         </w:rPr>
       </w:pPr>
       <w:r>
         <w:rPr>
           <w:rFonts w:ascii="Source Code Pro" w:hAnsi="Source Code Pro"/>
-          <w:sz w:val="28"/>
+          <w:sz w:val="44"/>
         </w:rPr>
         <w:lastRenderedPageBreak/>
         <w:t>Number of troops</w:t>
@@ -627,13 +627,13 @@
               <w:spacing w:line="276" w:lineRule="auto"/>
               <w:rPr>
                 <w:rFonts w:ascii="Source Code Pro" w:hAnsi="Source Code Pro"/>
-                <w:sz w:val="28"/>
-              </w:rPr>
-            </w:pPr>
-            <w:r>
-              <w:rPr>
-                <w:rFonts w:ascii="Source Code Pro" w:hAnsi="Source Code Pro"/>
-                <w:sz w:val="28"/>
+                <w:sz w:val="44"/>
+              </w:rPr>
+            </w:pPr>
+            <w:r>
+              <w:rPr>
+                <w:rFonts w:ascii="Source Code Pro" w:hAnsi="Source Code Pro"/>
+                <w:sz w:val="44"/>
               </w:rPr>
               <w:t>100</w:t>
             </w:r>
@@ -648,13 +648,13 @@
               <w:spacing w:line="276" w:lineRule="auto"/>
               <w:rPr>
                 <w:rFonts w:ascii="Source Code Pro" w:hAnsi="Source Code Pro"/>
-                <w:sz w:val="28"/>
-              </w:rPr>
-            </w:pPr>
-            <w:r>
-              <w:rPr>
-                <w:rFonts w:ascii="Source Code Pro" w:hAnsi="Source Code Pro"/>
-                <w:sz w:val="28"/>
+                <w:sz w:val="44"/>
+              </w:rPr>
+            </w:pPr>
+            <w:r>
+              <w:rPr>
+                <w:rFonts w:ascii="Source Code Pro" w:hAnsi="Source Code Pro"/>
+                <w:sz w:val="44"/>
               </w:rPr>
               <w:t>DE</w:t>
             </w:r>
@@ -671,13 +671,13 @@
               <w:spacing w:line="276" w:lineRule="auto"/>
               <w:rPr>
                 <w:rFonts w:ascii="Source Code Pro" w:hAnsi="Source Code Pro"/>
-                <w:sz w:val="28"/>
-              </w:rPr>
-            </w:pPr>
-            <w:r>
-              <w:rPr>
-                <w:rFonts w:ascii="Source Code Pro" w:hAnsi="Source Code Pro"/>
-                <w:sz w:val="28"/>
+                <w:sz w:val="44"/>
+              </w:rPr>
+            </w:pPr>
+            <w:r>
+              <w:rPr>
+                <w:rFonts w:ascii="Source Code Pro" w:hAnsi="Source Code Pro"/>
+                <w:sz w:val="44"/>
               </w:rPr>
               <w:t>200</w:t>
             </w:r>
@@ -692,13 +692,13 @@
               <w:spacing w:line="276" w:lineRule="auto"/>
               <w:rPr>
                 <w:rFonts w:ascii="Source Code Pro" w:hAnsi="Source Code Pro"/>
-                <w:sz w:val="28"/>
-              </w:rPr>
-            </w:pPr>
-            <w:r>
-              <w:rPr>
-                <w:rFonts w:ascii="Source Code Pro" w:hAnsi="Source Code Pro"/>
-                <w:sz w:val="28"/>
+                <w:sz w:val="44"/>
+              </w:rPr>
+            </w:pPr>
+            <w:r>
+              <w:rPr>
+                <w:rFonts w:ascii="Source Code Pro" w:hAnsi="Source Code Pro"/>
+                <w:sz w:val="44"/>
               </w:rPr>
               <w:t>HC</w:t>
             </w:r>
@@ -715,13 +715,13 @@
               <w:spacing w:line="276" w:lineRule="auto"/>
               <w:rPr>
                 <w:rFonts w:ascii="Source Code Pro" w:hAnsi="Source Code Pro"/>
-                <w:sz w:val="28"/>
-              </w:rPr>
-            </w:pPr>
-            <w:r>
-              <w:rPr>
-                <w:rFonts w:ascii="Source Code Pro" w:hAnsi="Source Code Pro"/>
-                <w:sz w:val="28"/>
+                <w:sz w:val="44"/>
+              </w:rPr>
+            </w:pPr>
+            <w:r>
+              <w:rPr>
+                <w:rFonts w:ascii="Source Code Pro" w:hAnsi="Source Code Pro"/>
+                <w:sz w:val="44"/>
               </w:rPr>
               <w:t>300</w:t>
             </w:r>
@@ -736,13 +736,13 @@
               <w:spacing w:line="276" w:lineRule="auto"/>
               <w:rPr>
                 <w:rFonts w:ascii="Source Code Pro" w:hAnsi="Source Code Pro"/>
-                <w:sz w:val="28"/>
-              </w:rPr>
-            </w:pPr>
-            <w:r>
-              <w:rPr>
-                <w:rFonts w:ascii="Source Code Pro" w:hAnsi="Source Code Pro"/>
-                <w:sz w:val="28"/>
+                <w:sz w:val="44"/>
+              </w:rPr>
+            </w:pPr>
+            <w:r>
+              <w:rPr>
+                <w:rFonts w:ascii="Source Code Pro" w:hAnsi="Source Code Pro"/>
+                <w:sz w:val="44"/>
               </w:rPr>
               <w:t>FB</w:t>
             </w:r>
@@ -759,13 +759,13 @@
               <w:spacing w:line="276" w:lineRule="auto"/>
               <w:rPr>
                 <w:rFonts w:ascii="Source Code Pro" w:hAnsi="Source Code Pro"/>
-                <w:sz w:val="28"/>
-              </w:rPr>
-            </w:pPr>
-            <w:r>
-              <w:rPr>
-                <w:rFonts w:ascii="Source Code Pro" w:hAnsi="Source Code Pro"/>
-                <w:sz w:val="28"/>
+                <w:sz w:val="44"/>
+              </w:rPr>
+            </w:pPr>
+            <w:r>
+              <w:rPr>
+                <w:rFonts w:ascii="Source Code Pro" w:hAnsi="Source Code Pro"/>
+                <w:sz w:val="44"/>
               </w:rPr>
               <w:t>400</w:t>
             </w:r>
@@ -780,13 +780,13 @@
               <w:spacing w:line="276" w:lineRule="auto"/>
               <w:rPr>
                 <w:rFonts w:ascii="Source Code Pro" w:hAnsi="Source Code Pro"/>
-                <w:sz w:val="28"/>
-              </w:rPr>
-            </w:pPr>
-            <w:r>
-              <w:rPr>
-                <w:rFonts w:ascii="Source Code Pro" w:hAnsi="Source Code Pro"/>
-                <w:sz w:val="28"/>
+                <w:sz w:val="44"/>
+              </w:rPr>
+            </w:pPr>
+            <w:r>
+              <w:rPr>
+                <w:rFonts w:ascii="Source Code Pro" w:hAnsi="Source Code Pro"/>
+                <w:sz w:val="44"/>
               </w:rPr>
               <w:t>HG</w:t>
             </w:r>
@@ -803,13 +803,13 @@
               <w:spacing w:line="276" w:lineRule="auto"/>
               <w:rPr>
                 <w:rFonts w:ascii="Source Code Pro" w:hAnsi="Source Code Pro"/>
-                <w:sz w:val="28"/>
-              </w:rPr>
-            </w:pPr>
-            <w:r>
-              <w:rPr>
-                <w:rFonts w:ascii="Source Code Pro" w:hAnsi="Source Code Pro"/>
-                <w:sz w:val="28"/>
+                <w:sz w:val="44"/>
+              </w:rPr>
+            </w:pPr>
+            <w:r>
+              <w:rPr>
+                <w:rFonts w:ascii="Source Code Pro" w:hAnsi="Source Code Pro"/>
+                <w:sz w:val="44"/>
               </w:rPr>
               <w:t>500</w:t>
             </w:r>
@@ -824,13 +824,13 @@
               <w:spacing w:line="276" w:lineRule="auto"/>
               <w:rPr>
                 <w:rFonts w:ascii="Source Code Pro" w:hAnsi="Source Code Pro"/>
-                <w:sz w:val="28"/>
-              </w:rPr>
-            </w:pPr>
-            <w:r>
-              <w:rPr>
-                <w:rFonts w:ascii="Source Code Pro" w:hAnsi="Source Code Pro"/>
-                <w:sz w:val="28"/>
+                <w:sz w:val="44"/>
+              </w:rPr>
+            </w:pPr>
+            <w:r>
+              <w:rPr>
+                <w:rFonts w:ascii="Source Code Pro" w:hAnsi="Source Code Pro"/>
+                <w:sz w:val="44"/>
               </w:rPr>
               <w:t>AD</w:t>
             </w:r>
@@ -847,13 +847,13 @@
               <w:spacing w:line="276" w:lineRule="auto"/>
               <w:rPr>
                 <w:rFonts w:ascii="Source Code Pro" w:hAnsi="Source Code Pro"/>
-                <w:sz w:val="28"/>
-              </w:rPr>
-            </w:pPr>
-            <w:r>
-              <w:rPr>
-                <w:rFonts w:ascii="Source Code Pro" w:hAnsi="Source Code Pro"/>
-                <w:sz w:val="28"/>
+                <w:sz w:val="44"/>
+              </w:rPr>
+            </w:pPr>
+            <w:r>
+              <w:rPr>
+                <w:rFonts w:ascii="Source Code Pro" w:hAnsi="Source Code Pro"/>
+                <w:sz w:val="44"/>
               </w:rPr>
               <w:t>600</w:t>
             </w:r>
@@ -868,13 +868,13 @@
               <w:spacing w:line="276" w:lineRule="auto"/>
               <w:rPr>
                 <w:rFonts w:ascii="Source Code Pro" w:hAnsi="Source Code Pro"/>
-                <w:sz w:val="28"/>
-              </w:rPr>
-            </w:pPr>
-            <w:r>
-              <w:rPr>
-                <w:rFonts w:ascii="Source Code Pro" w:hAnsi="Source Code Pro"/>
-                <w:sz w:val="28"/>
+                <w:sz w:val="44"/>
+              </w:rPr>
+            </w:pPr>
+            <w:r>
+              <w:rPr>
+                <w:rFonts w:ascii="Source Code Pro" w:hAnsi="Source Code Pro"/>
+                <w:sz w:val="44"/>
               </w:rPr>
               <w:t>AH</w:t>
             </w:r>
@@ -891,13 +891,13 @@
               <w:spacing w:line="276" w:lineRule="auto"/>
               <w:rPr>
                 <w:rFonts w:ascii="Source Code Pro" w:hAnsi="Source Code Pro"/>
-                <w:sz w:val="28"/>
-              </w:rPr>
-            </w:pPr>
-            <w:r>
-              <w:rPr>
-                <w:rFonts w:ascii="Source Code Pro" w:hAnsi="Source Code Pro"/>
-                <w:sz w:val="28"/>
+                <w:sz w:val="44"/>
+              </w:rPr>
+            </w:pPr>
+            <w:r>
+              <w:rPr>
+                <w:rFonts w:ascii="Source Code Pro" w:hAnsi="Source Code Pro"/>
+                <w:sz w:val="44"/>
               </w:rPr>
               <w:t>700</w:t>
             </w:r>
@@ -912,13 +912,13 @@
               <w:spacing w:line="276" w:lineRule="auto"/>
               <w:rPr>
                 <w:rFonts w:ascii="Source Code Pro" w:hAnsi="Source Code Pro"/>
-                <w:sz w:val="28"/>
-              </w:rPr>
-            </w:pPr>
-            <w:r>
-              <w:rPr>
-                <w:rFonts w:ascii="Source Code Pro" w:hAnsi="Source Code Pro"/>
-                <w:sz w:val="28"/>
+                <w:sz w:val="44"/>
+              </w:rPr>
+            </w:pPr>
+            <w:r>
+              <w:rPr>
+                <w:rFonts w:ascii="Source Code Pro" w:hAnsi="Source Code Pro"/>
+                <w:sz w:val="44"/>
               </w:rPr>
               <w:t>GE</w:t>
             </w:r>
@@ -935,13 +935,13 @@
               <w:spacing w:line="276" w:lineRule="auto"/>
               <w:rPr>
                 <w:rFonts w:ascii="Source Code Pro" w:hAnsi="Source Code Pro"/>
-                <w:sz w:val="28"/>
-              </w:rPr>
-            </w:pPr>
-            <w:r>
-              <w:rPr>
-                <w:rFonts w:ascii="Source Code Pro" w:hAnsi="Source Code Pro"/>
-                <w:sz w:val="28"/>
+                <w:sz w:val="44"/>
+              </w:rPr>
+            </w:pPr>
+            <w:r>
+              <w:rPr>
+                <w:rFonts w:ascii="Source Code Pro" w:hAnsi="Source Code Pro"/>
+                <w:sz w:val="44"/>
               </w:rPr>
               <w:t>800</w:t>
             </w:r>
@@ -956,13 +956,13 @@
               <w:spacing w:line="276" w:lineRule="auto"/>
               <w:rPr>
                 <w:rFonts w:ascii="Source Code Pro" w:hAnsi="Source Code Pro"/>
-                <w:sz w:val="28"/>
-              </w:rPr>
-            </w:pPr>
-            <w:r>
-              <w:rPr>
-                <w:rFonts w:ascii="Source Code Pro" w:hAnsi="Source Code Pro"/>
-                <w:sz w:val="28"/>
+                <w:sz w:val="44"/>
+              </w:rPr>
+            </w:pPr>
+            <w:r>
+              <w:rPr>
+                <w:rFonts w:ascii="Source Code Pro" w:hAnsi="Source Code Pro"/>
+                <w:sz w:val="44"/>
               </w:rPr>
               <w:t>BA</w:t>
             </w:r>
@@ -979,13 +979,13 @@
               <w:spacing w:line="276" w:lineRule="auto"/>
               <w:rPr>
                 <w:rFonts w:ascii="Source Code Pro" w:hAnsi="Source Code Pro"/>
-                <w:sz w:val="28"/>
-              </w:rPr>
-            </w:pPr>
-            <w:r>
-              <w:rPr>
-                <w:rFonts w:ascii="Source Code Pro" w:hAnsi="Source Code Pro"/>
-                <w:sz w:val="28"/>
+                <w:sz w:val="44"/>
+              </w:rPr>
+            </w:pPr>
+            <w:r>
+              <w:rPr>
+                <w:rFonts w:ascii="Source Code Pro" w:hAnsi="Source Code Pro"/>
+                <w:sz w:val="44"/>
               </w:rPr>
               <w:t>900</w:t>
             </w:r>
@@ -1000,13 +1000,13 @@
               <w:spacing w:line="276" w:lineRule="auto"/>
               <w:rPr>
                 <w:rFonts w:ascii="Source Code Pro" w:hAnsi="Source Code Pro"/>
-                <w:sz w:val="28"/>
-              </w:rPr>
-            </w:pPr>
-            <w:r>
-              <w:rPr>
-                <w:rFonts w:ascii="Source Code Pro" w:hAnsi="Source Code Pro"/>
-                <w:sz w:val="28"/>
+                <w:sz w:val="44"/>
+              </w:rPr>
+            </w:pPr>
+            <w:r>
+              <w:rPr>
+                <w:rFonts w:ascii="Source Code Pro" w:hAnsi="Source Code Pro"/>
+                <w:sz w:val="44"/>
               </w:rPr>
               <w:t>DH</w:t>
             </w:r>
@@ -1023,13 +1023,13 @@
               <w:spacing w:line="276" w:lineRule="auto"/>
               <w:rPr>
                 <w:rFonts w:ascii="Source Code Pro" w:hAnsi="Source Code Pro"/>
-                <w:sz w:val="28"/>
-              </w:rPr>
-            </w:pPr>
-            <w:r>
-              <w:rPr>
-                <w:rFonts w:ascii="Source Code Pro" w:hAnsi="Source Code Pro"/>
-                <w:sz w:val="28"/>
+                <w:sz w:val="44"/>
+              </w:rPr>
+            </w:pPr>
+            <w:r>
+              <w:rPr>
+                <w:rFonts w:ascii="Source Code Pro" w:hAnsi="Source Code Pro"/>
+                <w:sz w:val="44"/>
               </w:rPr>
               <w:t>1000</w:t>
             </w:r>
@@ -1044,13 +1044,13 @@
               <w:spacing w:line="276" w:lineRule="auto"/>
               <w:rPr>
                 <w:rFonts w:ascii="Source Code Pro" w:hAnsi="Source Code Pro"/>
-                <w:sz w:val="28"/>
-              </w:rPr>
-            </w:pPr>
-            <w:r>
-              <w:rPr>
-                <w:rFonts w:ascii="Source Code Pro" w:hAnsi="Source Code Pro"/>
-                <w:sz w:val="28"/>
+                <w:sz w:val="44"/>
+              </w:rPr>
+            </w:pPr>
+            <w:r>
+              <w:rPr>
+                <w:rFonts w:ascii="Source Code Pro" w:hAnsi="Source Code Pro"/>
+                <w:sz w:val="44"/>
               </w:rPr>
               <w:t>HF</w:t>
             </w:r>
@@ -1063,29 +1063,23 @@
         <w:spacing w:after="0" w:line="276" w:lineRule="auto"/>
         <w:rPr>
           <w:rFonts w:ascii="Source Code Pro" w:hAnsi="Source Code Pro"/>
-          <w:sz w:val="28"/>
+          <w:sz w:val="44"/>
         </w:rPr>
       </w:pPr>
       <w:r>
         <w:rPr>
           <w:rFonts w:ascii="Source Code Pro" w:hAnsi="Source Code Pro"/>
           <w:b/>
-          <w:sz w:val="28"/>
+          <w:sz w:val="44"/>
         </w:rPr>
         <w:t>Unit location:</w:t>
       </w:r>
       <w:r>
         <w:rPr>
           <w:rFonts w:ascii="Source Code Pro" w:hAnsi="Source Code Pro"/>
-          <w:sz w:val="28"/>
+          <w:sz w:val="44"/>
         </w:rPr>
         <w:br/>
-      </w:r>
-      <w:r>
-        <w:rPr>
-          <w:rFonts w:ascii="Source Code Pro" w:hAnsi="Source Code Pro"/>
-          <w:sz w:val="28"/>
-        </w:rPr>
         <w:t>[Unit type] [Alliance] [Amount] [Location ID] (6 characters)</w:t>
       </w:r>
     </w:p>
@@ -1094,29 +1088,23 @@
         <w:spacing w:after="0" w:line="276" w:lineRule="auto"/>
         <w:rPr>
           <w:rFonts w:ascii="Source Code Pro" w:hAnsi="Source Code Pro"/>
-          <w:sz w:val="28"/>
+          <w:sz w:val="44"/>
         </w:rPr>
       </w:pPr>
       <w:r>
         <w:rPr>
           <w:rFonts w:ascii="Source Code Pro" w:hAnsi="Source Code Pro"/>
           <w:b/>
-          <w:sz w:val="28"/>
+          <w:sz w:val="44"/>
         </w:rPr>
         <w:t>Unit movement:</w:t>
       </w:r>
       <w:r>
         <w:rPr>
           <w:rFonts w:ascii="Source Code Pro" w:hAnsi="Source Code Pro"/>
-          <w:sz w:val="28"/>
+          <w:sz w:val="44"/>
         </w:rPr>
         <w:br/>
-      </w:r>
-      <w:r>
-        <w:rPr>
-          <w:rFonts w:ascii="Source Code Pro" w:hAnsi="Source Code Pro"/>
-          <w:sz w:val="28"/>
-        </w:rPr>
         <w:t>[Unit type] [Alliance] [Amount] [Past Location ID] [Current Location ID] (8 characters)</w:t>
       </w:r>
     </w:p>
@@ -1125,14 +1113,14 @@
         <w:spacing w:after="0" w:line="276" w:lineRule="auto"/>
         <w:rPr>
           <w:rFonts w:ascii="Source Code Pro" w:hAnsi="Source Code Pro"/>
-          <w:sz w:val="28"/>
+          <w:sz w:val="44"/>
         </w:rPr>
       </w:pPr>
       <w:r>
         <w:rPr>
           <w:rFonts w:ascii="Source Code Pro" w:hAnsi="Source Code Pro"/>
           <w:b/>
-          <w:sz w:val="28"/>
+          <w:sz w:val="44"/>
         </w:rPr>
         <w:t>Location Status:</w:t>
       </w:r>
@@ -1140,7 +1128,7 @@
         <w:rPr>
           <w:rFonts w:ascii="Source Code Pro" w:hAnsi="Source Code Pro"/>
           <w:b/>
-          <w:sz w:val="28"/>
+          <w:sz w:val="44"/>
         </w:rPr>
         <w:tab/>
       </w:r>
@@ -1150,20 +1138,20 @@
         <w:spacing w:after="0" w:line="276" w:lineRule="auto"/>
         <w:rPr>
           <w:rFonts w:ascii="Source Code Pro" w:hAnsi="Source Code Pro"/>
-          <w:sz w:val="28"/>
+          <w:sz w:val="44"/>
         </w:rPr>
       </w:pPr>
       <w:r>
         <w:rPr>
           <w:rFonts w:ascii="Source Code Pro" w:hAnsi="Source Code Pro"/>
-          <w:sz w:val="28"/>
+          <w:sz w:val="44"/>
         </w:rPr>
         <w:t>[Location ID] [Status ID] (3 characters)</w:t>
       </w:r>
     </w:p>
     <w:sectPr>
       <w:footerReference w:type="default" r:id="rId6"/>
-      <w:pgSz w:w="8391" w:h="11906" w:code="11"/>
+      <w:pgSz w:w="11909" w:h="16834" w:code="9"/>
       <w:pgMar w:top="1440" w:right="1440" w:bottom="1440" w:left="1440" w:header="720" w:footer="720" w:gutter="0"/>
       <w:cols w:space="720"/>
       <w:docGrid w:linePitch="360"/>
@@ -1228,7 +1216,7 @@
             <w:noProof/>
             <w:lang w:val="nl-NL"/>
           </w:rPr>
-          <w:t>1</w:t>
+          <w:t>2</w:t>
         </w:r>
         <w:r>
           <w:fldChar w:fldCharType="end"/>

</xml_diff>